<commit_message>
Added RM entries for new H5S functions: H5Sis_regular_hyperslab and H5Sget_regular_hyperslab
Former-commit-id: 6f8cbc56706d287a3e14a82362548745a83725e4
</commit_message>
<xml_diff>
--- a/RFCs/HDF5_Library/VirtualDataset/RFC-HDF5-VDS_RM_Entries-2015-02-24.docx
+++ b/RFCs/HDF5_Library/VirtualDataset/RFC-HDF5-VDS_RM_Entries-2015-02-24.docx
@@ -137,6 +137,8 @@
           <w:r>
             <w:fldChar w:fldCharType="separate"/>
           </w:r>
+          <w:bookmarkStart w:id="0" w:name="_GoBack"/>
+          <w:bookmarkEnd w:id="0"/>
           <w:r>
             <w:rPr>
               <w:noProof/>
@@ -174,7 +176,7 @@
             <w:rPr>
               <w:noProof/>
             </w:rPr>
-            <w:instrText xml:space="preserve"> PAGEREF _Toc286437163 \h </w:instrText>
+            <w:instrText xml:space="preserve"> PAGEREF _Toc286925309 \h </w:instrText>
           </w:r>
           <w:r>
             <w:rPr>
@@ -247,7 +249,7 @@
             <w:rPr>
               <w:noProof/>
             </w:rPr>
-            <w:instrText xml:space="preserve"> PAGEREF _Toc286437164 \h </w:instrText>
+            <w:instrText xml:space="preserve"> PAGEREF _Toc286925310 \h </w:instrText>
           </w:r>
           <w:r>
             <w:rPr>
@@ -328,7 +330,7 @@
             <w:rPr>
               <w:noProof/>
             </w:rPr>
-            <w:instrText xml:space="preserve"> PAGEREF _Toc286437165 \h </w:instrText>
+            <w:instrText xml:space="preserve"> PAGEREF _Toc286925311 \h </w:instrText>
           </w:r>
           <w:r>
             <w:rPr>
@@ -407,7 +409,7 @@
             <w:rPr>
               <w:noProof/>
             </w:rPr>
-            <w:instrText xml:space="preserve"> PAGEREF _Toc286437166 \h </w:instrText>
+            <w:instrText xml:space="preserve"> PAGEREF _Toc286925312 \h </w:instrText>
           </w:r>
           <w:r>
             <w:rPr>
@@ -486,7 +488,7 @@
             <w:rPr>
               <w:noProof/>
             </w:rPr>
-            <w:instrText xml:space="preserve"> PAGEREF _Toc286437167 \h </w:instrText>
+            <w:instrText xml:space="preserve"> PAGEREF _Toc286925313 \h </w:instrText>
           </w:r>
           <w:r>
             <w:rPr>
@@ -565,7 +567,7 @@
             <w:rPr>
               <w:noProof/>
             </w:rPr>
-            <w:instrText xml:space="preserve"> PAGEREF _Toc286437168 \h </w:instrText>
+            <w:instrText xml:space="preserve"> PAGEREF _Toc286925314 \h </w:instrText>
           </w:r>
           <w:r>
             <w:rPr>
@@ -644,7 +646,7 @@
             <w:rPr>
               <w:noProof/>
             </w:rPr>
-            <w:instrText xml:space="preserve"> PAGEREF _Toc286437169 \h </w:instrText>
+            <w:instrText xml:space="preserve"> PAGEREF _Toc286925315 \h </w:instrText>
           </w:r>
           <w:r>
             <w:rPr>
@@ -723,7 +725,7 @@
             <w:rPr>
               <w:noProof/>
             </w:rPr>
-            <w:instrText xml:space="preserve"> PAGEREF _Toc286437170 \h </w:instrText>
+            <w:instrText xml:space="preserve"> PAGEREF _Toc286925316 \h </w:instrText>
           </w:r>
           <w:r>
             <w:rPr>
@@ -802,7 +804,7 @@
             <w:rPr>
               <w:noProof/>
             </w:rPr>
-            <w:instrText xml:space="preserve"> PAGEREF _Toc286437171 \h </w:instrText>
+            <w:instrText xml:space="preserve"> PAGEREF _Toc286925317 \h </w:instrText>
           </w:r>
           <w:r>
             <w:rPr>
@@ -881,7 +883,7 @@
             <w:rPr>
               <w:noProof/>
             </w:rPr>
-            <w:instrText xml:space="preserve"> PAGEREF _Toc286437172 \h </w:instrText>
+            <w:instrText xml:space="preserve"> PAGEREF _Toc286925318 \h </w:instrText>
           </w:r>
           <w:r>
             <w:rPr>
@@ -960,7 +962,7 @@
             <w:rPr>
               <w:noProof/>
             </w:rPr>
-            <w:instrText xml:space="preserve"> PAGEREF _Toc286437173 \h </w:instrText>
+            <w:instrText xml:space="preserve"> PAGEREF _Toc286925319 \h </w:instrText>
           </w:r>
           <w:r>
             <w:rPr>
@@ -978,6 +980,318 @@
               <w:noProof/>
             </w:rPr>
             <w:t>11</w:t>
+          </w:r>
+          <w:r>
+            <w:rPr>
+              <w:noProof/>
+            </w:rPr>
+            <w:fldChar w:fldCharType="end"/>
+          </w:r>
+        </w:p>
+        <w:p>
+          <w:pPr>
+            <w:pStyle w:val="TOC1"/>
+            <w:rPr>
+              <w:rFonts w:eastAsiaTheme="minorEastAsia"/>
+              <w:b w:val="0"/>
+              <w:noProof/>
+              <w:lang w:eastAsia="ja-JP"/>
+            </w:rPr>
+          </w:pPr>
+          <w:r>
+            <w:rPr>
+              <w:noProof/>
+            </w:rPr>
+            <w:t>3</w:t>
+          </w:r>
+          <w:r>
+            <w:rPr>
+              <w:rFonts w:eastAsiaTheme="minorEastAsia"/>
+              <w:b w:val="0"/>
+              <w:noProof/>
+              <w:lang w:eastAsia="ja-JP"/>
+            </w:rPr>
+            <w:tab/>
+          </w:r>
+          <w:r>
+            <w:rPr>
+              <w:noProof/>
+            </w:rPr>
+            <w:t>New APIs in support of VDS feature</w:t>
+          </w:r>
+          <w:r>
+            <w:rPr>
+              <w:noProof/>
+            </w:rPr>
+            <w:tab/>
+          </w:r>
+          <w:r>
+            <w:rPr>
+              <w:noProof/>
+            </w:rPr>
+            <w:fldChar w:fldCharType="begin"/>
+          </w:r>
+          <w:r>
+            <w:rPr>
+              <w:noProof/>
+            </w:rPr>
+            <w:instrText xml:space="preserve"> PAGEREF _Toc286925320 \h </w:instrText>
+          </w:r>
+          <w:r>
+            <w:rPr>
+              <w:noProof/>
+            </w:rPr>
+          </w:r>
+          <w:r>
+            <w:rPr>
+              <w:noProof/>
+            </w:rPr>
+            <w:fldChar w:fldCharType="separate"/>
+          </w:r>
+          <w:r>
+            <w:rPr>
+              <w:noProof/>
+            </w:rPr>
+            <w:t>17</w:t>
+          </w:r>
+          <w:r>
+            <w:rPr>
+              <w:noProof/>
+            </w:rPr>
+            <w:fldChar w:fldCharType="end"/>
+          </w:r>
+        </w:p>
+        <w:p>
+          <w:pPr>
+            <w:pStyle w:val="TOC2"/>
+            <w:tabs>
+              <w:tab w:val="left" w:pos="792"/>
+              <w:tab w:val="right" w:leader="dot" w:pos="9926"/>
+            </w:tabs>
+            <w:rPr>
+              <w:rFonts w:eastAsiaTheme="minorEastAsia"/>
+              <w:b w:val="0"/>
+              <w:noProof/>
+              <w:sz w:val="24"/>
+              <w:szCs w:val="24"/>
+              <w:lang w:eastAsia="ja-JP"/>
+            </w:rPr>
+          </w:pPr>
+          <w:r>
+            <w:rPr>
+              <w:noProof/>
+            </w:rPr>
+            <w:t>3.1</w:t>
+          </w:r>
+          <w:r>
+            <w:rPr>
+              <w:rFonts w:eastAsiaTheme="minorEastAsia"/>
+              <w:b w:val="0"/>
+              <w:noProof/>
+              <w:sz w:val="24"/>
+              <w:szCs w:val="24"/>
+              <w:lang w:eastAsia="ja-JP"/>
+            </w:rPr>
+            <w:tab/>
+          </w:r>
+          <w:r>
+            <w:rPr>
+              <w:noProof/>
+            </w:rPr>
+            <w:t>H5S APIs</w:t>
+          </w:r>
+          <w:r>
+            <w:rPr>
+              <w:noProof/>
+            </w:rPr>
+            <w:tab/>
+          </w:r>
+          <w:r>
+            <w:rPr>
+              <w:noProof/>
+            </w:rPr>
+            <w:fldChar w:fldCharType="begin"/>
+          </w:r>
+          <w:r>
+            <w:rPr>
+              <w:noProof/>
+            </w:rPr>
+            <w:instrText xml:space="preserve"> PAGEREF _Toc286925321 \h </w:instrText>
+          </w:r>
+          <w:r>
+            <w:rPr>
+              <w:noProof/>
+            </w:rPr>
+          </w:r>
+          <w:r>
+            <w:rPr>
+              <w:noProof/>
+            </w:rPr>
+            <w:fldChar w:fldCharType="separate"/>
+          </w:r>
+          <w:r>
+            <w:rPr>
+              <w:noProof/>
+            </w:rPr>
+            <w:t>17</w:t>
+          </w:r>
+          <w:r>
+            <w:rPr>
+              <w:noProof/>
+            </w:rPr>
+            <w:fldChar w:fldCharType="end"/>
+          </w:r>
+        </w:p>
+        <w:p>
+          <w:pPr>
+            <w:pStyle w:val="TOC3"/>
+            <w:tabs>
+              <w:tab w:val="left" w:pos="1176"/>
+              <w:tab w:val="right" w:leader="dot" w:pos="9926"/>
+            </w:tabs>
+            <w:rPr>
+              <w:rFonts w:eastAsiaTheme="minorEastAsia"/>
+              <w:noProof/>
+              <w:sz w:val="24"/>
+              <w:szCs w:val="24"/>
+              <w:lang w:eastAsia="ja-JP"/>
+            </w:rPr>
+          </w:pPr>
+          <w:r>
+            <w:rPr>
+              <w:noProof/>
+            </w:rPr>
+            <w:t>3.1.1</w:t>
+          </w:r>
+          <w:r>
+            <w:rPr>
+              <w:rFonts w:eastAsiaTheme="minorEastAsia"/>
+              <w:noProof/>
+              <w:sz w:val="24"/>
+              <w:szCs w:val="24"/>
+              <w:lang w:eastAsia="ja-JP"/>
+            </w:rPr>
+            <w:tab/>
+          </w:r>
+          <w:r>
+            <w:rPr>
+              <w:noProof/>
+            </w:rPr>
+            <w:t>H5Sis_regular_hyperslab</w:t>
+          </w:r>
+          <w:r>
+            <w:rPr>
+              <w:noProof/>
+            </w:rPr>
+            <w:tab/>
+          </w:r>
+          <w:r>
+            <w:rPr>
+              <w:noProof/>
+            </w:rPr>
+            <w:fldChar w:fldCharType="begin"/>
+          </w:r>
+          <w:r>
+            <w:rPr>
+              <w:noProof/>
+            </w:rPr>
+            <w:instrText xml:space="preserve"> PAGEREF _Toc286925322 \h </w:instrText>
+          </w:r>
+          <w:r>
+            <w:rPr>
+              <w:noProof/>
+            </w:rPr>
+          </w:r>
+          <w:r>
+            <w:rPr>
+              <w:noProof/>
+            </w:rPr>
+            <w:fldChar w:fldCharType="separate"/>
+          </w:r>
+          <w:r>
+            <w:rPr>
+              <w:noProof/>
+            </w:rPr>
+            <w:t>17</w:t>
+          </w:r>
+          <w:r>
+            <w:rPr>
+              <w:noProof/>
+            </w:rPr>
+            <w:fldChar w:fldCharType="end"/>
+          </w:r>
+        </w:p>
+        <w:p>
+          <w:pPr>
+            <w:pStyle w:val="TOC3"/>
+            <w:tabs>
+              <w:tab w:val="left" w:pos="1176"/>
+              <w:tab w:val="right" w:leader="dot" w:pos="9926"/>
+            </w:tabs>
+            <w:rPr>
+              <w:rFonts w:eastAsiaTheme="minorEastAsia"/>
+              <w:noProof/>
+              <w:sz w:val="24"/>
+              <w:szCs w:val="24"/>
+              <w:lang w:eastAsia="ja-JP"/>
+            </w:rPr>
+          </w:pPr>
+          <w:r>
+            <w:rPr>
+              <w:noProof/>
+            </w:rPr>
+            <w:t>3.1.2</w:t>
+          </w:r>
+          <w:r>
+            <w:rPr>
+              <w:rFonts w:eastAsiaTheme="minorEastAsia"/>
+              <w:noProof/>
+              <w:sz w:val="24"/>
+              <w:szCs w:val="24"/>
+              <w:lang w:eastAsia="ja-JP"/>
+            </w:rPr>
+            <w:tab/>
+          </w:r>
+          <w:r>
+            <w:rPr>
+              <w:noProof/>
+            </w:rPr>
+            <w:t>H5Sget_regular_hyperslab</w:t>
+          </w:r>
+          <w:r>
+            <w:rPr>
+              <w:noProof/>
+            </w:rPr>
+            <w:tab/>
+          </w:r>
+          <w:r>
+            <w:rPr>
+              <w:noProof/>
+            </w:rPr>
+            <w:fldChar w:fldCharType="begin"/>
+          </w:r>
+          <w:r>
+            <w:rPr>
+              <w:noProof/>
+            </w:rPr>
+            <w:instrText xml:space="preserve"> PAGEREF _Toc286925323 \h </w:instrText>
+          </w:r>
+          <w:r>
+            <w:rPr>
+              <w:noProof/>
+            </w:rPr>
+          </w:r>
+          <w:r>
+            <w:rPr>
+              <w:noProof/>
+            </w:rPr>
+            <w:fldChar w:fldCharType="separate"/>
+          </w:r>
+          <w:r>
+            <w:rPr>
+              <w:noProof/>
+            </w:rPr>
+            <w:t>18</w:t>
           </w:r>
           <w:r>
             <w:rPr>
@@ -1018,7 +1332,7 @@
             <w:rPr>
               <w:noProof/>
             </w:rPr>
-            <w:instrText xml:space="preserve"> PAGEREF _Toc286437174 \h </w:instrText>
+            <w:instrText xml:space="preserve"> PAGEREF _Toc286925324 \h </w:instrText>
           </w:r>
           <w:r>
             <w:rPr>
@@ -1035,7 +1349,7 @@
             <w:rPr>
               <w:noProof/>
             </w:rPr>
-            <w:t>17</w:t>
+            <w:t>19</w:t>
           </w:r>
           <w:r>
             <w:rPr>
@@ -1076,7 +1390,7 @@
             <w:rPr>
               <w:noProof/>
             </w:rPr>
-            <w:instrText xml:space="preserve"> PAGEREF _Toc286437175 \h </w:instrText>
+            <w:instrText xml:space="preserve"> PAGEREF _Toc286925325 \h </w:instrText>
           </w:r>
           <w:r>
             <w:rPr>
@@ -1093,7 +1407,7 @@
             <w:rPr>
               <w:noProof/>
             </w:rPr>
-            <w:t>17</w:t>
+            <w:t>19</w:t>
           </w:r>
           <w:r>
             <w:rPr>
@@ -1135,12 +1449,12 @@
       <w:pPr>
         <w:pStyle w:val="Heading1"/>
       </w:pPr>
-      <w:bookmarkStart w:id="0" w:name="_Toc286437163"/>
+      <w:bookmarkStart w:id="1" w:name="_Toc286925309"/>
       <w:r>
         <w:lastRenderedPageBreak/>
         <w:t>Introduction</w:t>
       </w:r>
-      <w:bookmarkEnd w:id="0"/>
+      <w:bookmarkEnd w:id="1"/>
     </w:p>
     <w:p>
       <w:r>
@@ -1275,7 +1589,7 @@
       <w:pPr>
         <w:pStyle w:val="Heading1"/>
       </w:pPr>
-      <w:bookmarkStart w:id="1" w:name="_Toc286437164"/>
+      <w:bookmarkStart w:id="2" w:name="_Toc286925310"/>
       <w:r>
         <w:lastRenderedPageBreak/>
         <w:t xml:space="preserve">VDS </w:t>
@@ -1283,20 +1597,20 @@
       <w:r>
         <w:t>APIs</w:t>
       </w:r>
-      <w:bookmarkEnd w:id="1"/>
+      <w:bookmarkEnd w:id="2"/>
     </w:p>
     <w:p>
       <w:pPr>
         <w:pStyle w:val="Heading2"/>
       </w:pPr>
-      <w:bookmarkStart w:id="2" w:name="_Toc286437165"/>
+      <w:bookmarkStart w:id="3" w:name="_Toc286925311"/>
       <w:r>
         <w:t xml:space="preserve">VDS </w:t>
       </w:r>
       <w:r>
         <w:t>Creation</w:t>
       </w:r>
-      <w:bookmarkEnd w:id="2"/>
+      <w:bookmarkEnd w:id="3"/>
       <w:r>
         <w:t xml:space="preserve"> </w:t>
       </w:r>
@@ -1305,7 +1619,7 @@
       <w:pPr>
         <w:pStyle w:val="Heading3"/>
       </w:pPr>
-      <w:bookmarkStart w:id="3" w:name="_Toc286437166"/>
+      <w:bookmarkStart w:id="4" w:name="_Toc286925312"/>
       <w:r>
         <w:t xml:space="preserve">Modifications to </w:t>
       </w:r>
@@ -1321,7 +1635,7 @@
       <w:r>
         <w:t xml:space="preserve"> and H5Pget_layout</w:t>
       </w:r>
-      <w:bookmarkEnd w:id="3"/>
+      <w:bookmarkEnd w:id="4"/>
     </w:p>
     <w:p>
       <w:pPr>
@@ -1421,7 +1735,7 @@
       <w:pPr>
         <w:pStyle w:val="Heading3"/>
       </w:pPr>
-      <w:bookmarkStart w:id="4" w:name="_Toc286437167"/>
+      <w:bookmarkStart w:id="5" w:name="_Toc286925313"/>
       <w:r>
         <w:lastRenderedPageBreak/>
         <w:t>H5</w:t>
@@ -1432,7 +1746,7 @@
       <w:r>
         <w:t>virtual</w:t>
       </w:r>
-      <w:bookmarkEnd w:id="4"/>
+      <w:bookmarkEnd w:id="5"/>
     </w:p>
     <w:p>
       <w:pPr>
@@ -2566,8 +2880,8 @@
         </w:rPr>
         <w:t>C-style printf Formatting No</w:t>
       </w:r>
-      <w:bookmarkStart w:id="5" w:name="CstylePrintfFormattingNotes"/>
-      <w:bookmarkEnd w:id="5"/>
+      <w:bookmarkStart w:id="6" w:name="CstylePrintfFormattingNotes"/>
+      <w:bookmarkEnd w:id="6"/>
       <w:r>
         <w:rPr>
           <w:b/>
@@ -2833,7 +3147,7 @@
       <w:pPr>
         <w:pStyle w:val="Heading3"/>
       </w:pPr>
-      <w:bookmarkStart w:id="6" w:name="_Toc286437168"/>
+      <w:bookmarkStart w:id="7" w:name="_Toc286925314"/>
       <w:r>
         <w:lastRenderedPageBreak/>
         <w:t>H5Pget_</w:t>
@@ -2841,7 +3155,7 @@
       <w:r>
         <w:t>virtual_count</w:t>
       </w:r>
-      <w:bookmarkEnd w:id="6"/>
+      <w:bookmarkEnd w:id="7"/>
     </w:p>
     <w:p>
       <w:pPr>
@@ -3408,10 +3722,15 @@
             <w:pPr>
               <w:jc w:val="left"/>
               <w:rPr>
-                <w:i/>
                 <w:szCs w:val="24"/>
               </w:rPr>
             </w:pPr>
+            <w:r>
+              <w:rPr>
+                <w:szCs w:val="24"/>
+              </w:rPr>
+              <w:t>-</w:t>
+            </w:r>
           </w:p>
         </w:tc>
         <w:tc>
@@ -3503,7 +3822,7 @@
       <w:pPr>
         <w:pStyle w:val="Heading3"/>
       </w:pPr>
-      <w:bookmarkStart w:id="7" w:name="_Toc286437169"/>
+      <w:bookmarkStart w:id="8" w:name="_Toc286925315"/>
       <w:r>
         <w:lastRenderedPageBreak/>
         <w:t>H5Pget_v</w:t>
@@ -3511,7 +3830,7 @@
       <w:r>
         <w:t>irtual_vspace</w:t>
       </w:r>
-      <w:bookmarkEnd w:id="7"/>
+      <w:bookmarkEnd w:id="8"/>
     </w:p>
     <w:p>
       <w:pPr>
@@ -4108,10 +4427,15 @@
             <w:pPr>
               <w:jc w:val="left"/>
               <w:rPr>
-                <w:i/>
                 <w:szCs w:val="24"/>
               </w:rPr>
             </w:pPr>
+            <w:r>
+              <w:rPr>
+                <w:szCs w:val="24"/>
+              </w:rPr>
+              <w:t>-</w:t>
+            </w:r>
           </w:p>
         </w:tc>
         <w:tc>
@@ -4255,7 +4579,7 @@
       <w:pPr>
         <w:pStyle w:val="Heading3"/>
       </w:pPr>
-      <w:bookmarkStart w:id="8" w:name="_Toc286437170"/>
+      <w:bookmarkStart w:id="9" w:name="_Toc286925316"/>
       <w:r>
         <w:lastRenderedPageBreak/>
         <w:t>H5Pget_</w:t>
@@ -4263,7 +4587,7 @@
       <w:r>
         <w:t>virtual_srcspace</w:t>
       </w:r>
-      <w:bookmarkEnd w:id="8"/>
+      <w:bookmarkEnd w:id="9"/>
     </w:p>
     <w:p>
       <w:pPr>
@@ -4845,10 +5169,15 @@
             <w:pPr>
               <w:jc w:val="left"/>
               <w:rPr>
-                <w:i/>
                 <w:szCs w:val="24"/>
               </w:rPr>
             </w:pPr>
+            <w:r>
+              <w:rPr>
+                <w:szCs w:val="24"/>
+              </w:rPr>
+              <w:t>-</w:t>
+            </w:r>
           </w:p>
         </w:tc>
         <w:tc>
@@ -4985,7 +5314,7 @@
       <w:pPr>
         <w:pStyle w:val="Heading3"/>
       </w:pPr>
-      <w:bookmarkStart w:id="9" w:name="_Toc286437171"/>
+      <w:bookmarkStart w:id="10" w:name="_Toc286925317"/>
       <w:r>
         <w:lastRenderedPageBreak/>
         <w:t>H5Pget_</w:t>
@@ -4993,7 +5322,7 @@
       <w:r>
         <w:t>virtual_filename</w:t>
       </w:r>
-      <w:bookmarkEnd w:id="9"/>
+      <w:bookmarkEnd w:id="10"/>
     </w:p>
     <w:p>
       <w:pPr>
@@ -5960,10 +6289,15 @@
             <w:pPr>
               <w:jc w:val="left"/>
               <w:rPr>
-                <w:i/>
                 <w:szCs w:val="24"/>
               </w:rPr>
             </w:pPr>
+            <w:r>
+              <w:rPr>
+                <w:szCs w:val="24"/>
+              </w:rPr>
+              <w:t>-</w:t>
+            </w:r>
           </w:p>
         </w:tc>
         <w:tc>
@@ -6099,10 +6433,15 @@
             <w:pPr>
               <w:jc w:val="left"/>
               <w:rPr>
-                <w:i/>
                 <w:szCs w:val="24"/>
               </w:rPr>
             </w:pPr>
+            <w:r>
+              <w:rPr>
+                <w:szCs w:val="24"/>
+              </w:rPr>
+              <w:t>-</w:t>
+            </w:r>
           </w:p>
         </w:tc>
         <w:tc>
@@ -6187,10 +6526,15 @@
             <w:pPr>
               <w:jc w:val="left"/>
               <w:rPr>
-                <w:i/>
                 <w:szCs w:val="24"/>
               </w:rPr>
             </w:pPr>
+            <w:r>
+              <w:rPr>
+                <w:szCs w:val="24"/>
+              </w:rPr>
+              <w:t>-</w:t>
+            </w:r>
           </w:p>
         </w:tc>
         <w:tc>
@@ -6305,7 +6649,7 @@
       <w:pPr>
         <w:pStyle w:val="Heading3"/>
       </w:pPr>
-      <w:bookmarkStart w:id="10" w:name="_Toc286437172"/>
+      <w:bookmarkStart w:id="11" w:name="_Toc286925318"/>
       <w:r>
         <w:lastRenderedPageBreak/>
         <w:t>H5Pget_</w:t>
@@ -6319,7 +6663,7 @@
       <w:r>
         <w:t>dsetname</w:t>
       </w:r>
-      <w:bookmarkEnd w:id="10"/>
+      <w:bookmarkEnd w:id="11"/>
     </w:p>
     <w:p>
       <w:pPr>
@@ -7166,10 +7510,15 @@
             <w:pPr>
               <w:jc w:val="left"/>
               <w:rPr>
-                <w:i/>
                 <w:szCs w:val="24"/>
               </w:rPr>
             </w:pPr>
+            <w:r>
+              <w:rPr>
+                <w:szCs w:val="24"/>
+              </w:rPr>
+              <w:t>-</w:t>
+            </w:r>
           </w:p>
         </w:tc>
         <w:tc>
@@ -7305,10 +7654,15 @@
             <w:pPr>
               <w:jc w:val="left"/>
               <w:rPr>
-                <w:i/>
                 <w:szCs w:val="24"/>
               </w:rPr>
             </w:pPr>
+            <w:r>
+              <w:rPr>
+                <w:szCs w:val="24"/>
+              </w:rPr>
+              <w:t>-</w:t>
+            </w:r>
           </w:p>
         </w:tc>
         <w:tc>
@@ -7417,10 +7771,15 @@
             <w:pPr>
               <w:jc w:val="left"/>
               <w:rPr>
-                <w:i/>
                 <w:szCs w:val="24"/>
               </w:rPr>
             </w:pPr>
+            <w:r>
+              <w:rPr>
+                <w:szCs w:val="24"/>
+              </w:rPr>
+              <w:t>-</w:t>
+            </w:r>
           </w:p>
         </w:tc>
         <w:tc>
@@ -7572,7 +7931,7 @@
       <w:pPr>
         <w:pStyle w:val="Heading3"/>
       </w:pPr>
-      <w:bookmarkStart w:id="11" w:name="_Toc286437173"/>
+      <w:bookmarkStart w:id="12" w:name="_Toc286925319"/>
       <w:r>
         <w:lastRenderedPageBreak/>
         <w:t>Example 1</w:t>
@@ -7580,7 +7939,7 @@
       <w:r>
         <w:t>: VDS creation</w:t>
       </w:r>
-      <w:bookmarkEnd w:id="11"/>
+      <w:bookmarkEnd w:id="12"/>
     </w:p>
     <w:p>
       <w:pPr>
@@ -7590,30 +7949,14 @@
       <w:r>
         <w:t xml:space="preserve">This example shows how the H5Pget_virtual_* APIS above are used.  The source code of this example is available form </w:t>
       </w:r>
-      <w:r>
-        <w:fldChar w:fldCharType="begin"/>
-      </w:r>
-      <w:r>
-        <w:instrText xml:space="preserve"> HYPERLINK "</w:instrText>
-      </w:r>
-      <w:r>
-        <w:instrText>http://svn.hdfgroup.uiuc.edu/hdf5/features/vds/examples/h5_vds.c</w:instrText>
-      </w:r>
-      <w:r>
-        <w:instrText xml:space="preserve">" </w:instrText>
-      </w:r>
-      <w:r>
-        <w:fldChar w:fldCharType="separate"/>
-      </w:r>
-      <w:r>
-        <w:rPr>
-          <w:rStyle w:val="Hyperlink"/>
-        </w:rPr>
-        <w:t>http://svn.hdfgroup.uiuc.edu/hdf5/features/vds/examples/h5_vds.c</w:t>
-      </w:r>
-      <w:r>
-        <w:fldChar w:fldCharType="end"/>
-      </w:r>
+      <w:hyperlink r:id="rId10" w:history="1">
+        <w:r>
+          <w:rPr>
+            <w:rStyle w:val="Hyperlink"/>
+          </w:rPr>
+          <w:t>http://svn.hdfgroup.uiuc.edu/hdf5/features/vds/examples/h5_vds.c</w:t>
+        </w:r>
+      </w:hyperlink>
       <w:r>
         <w:t xml:space="preserve"> </w:t>
       </w:r>
@@ -8677,8 +9020,6 @@
         </w:rPr>
         <w:t xml:space="preserve">             ALL</w:t>
       </w:r>
-      <w:bookmarkStart w:id="12" w:name="_GoBack"/>
-      <w:bookmarkEnd w:id="12"/>
       <w:r>
         <w:rPr>
           <w:rFonts w:ascii="Consolas" w:hAnsi="Consolas" w:cs="Menlo Regular"/>
@@ -23666,6 +24007,2551 @@
         <w:spacing w:after="0"/>
         <w:jc w:val="left"/>
         <w:rPr>
+          <w:rFonts w:asciiTheme="majorHAnsi" w:eastAsiaTheme="majorEastAsia" w:hAnsiTheme="majorHAnsi" w:cstheme="majorBidi"/>
+          <w:b/>
+          <w:bCs/>
+          <w:color w:val="000000" w:themeColor="text1"/>
+          <w:sz w:val="28"/>
+          <w:szCs w:val="28"/>
+          <w:highlight w:val="lightGray"/>
+        </w:rPr>
+      </w:pPr>
+      <w:r>
+        <w:rPr>
+          <w:highlight w:val="lightGray"/>
+        </w:rPr>
+        <w:br w:type="page"/>
+      </w:r>
+    </w:p>
+    <w:p>
+      <w:pPr>
+        <w:pStyle w:val="Heading1"/>
+      </w:pPr>
+      <w:bookmarkStart w:id="13" w:name="_Toc286925320"/>
+      <w:r>
+        <w:lastRenderedPageBreak/>
+        <w:t>New APIs in support of VDS feature</w:t>
+      </w:r>
+      <w:bookmarkEnd w:id="13"/>
+    </w:p>
+    <w:p>
+      <w:pPr>
+        <w:pStyle w:val="Heading2"/>
+      </w:pPr>
+      <w:bookmarkStart w:id="14" w:name="_Toc286925321"/>
+      <w:r>
+        <w:t>H5S APIs</w:t>
+      </w:r>
+      <w:bookmarkEnd w:id="14"/>
+    </w:p>
+    <w:p>
+      <w:r>
+        <w:t xml:space="preserve">This section contains new APIs for the H5S </w:t>
+      </w:r>
+      <w:r>
+        <w:t xml:space="preserve">interface </w:t>
+      </w:r>
+      <w:r>
+        <w:t xml:space="preserve">needed to query properties of the </w:t>
+      </w:r>
+      <w:r>
+        <w:t xml:space="preserve">regular </w:t>
+      </w:r>
+      <w:proofErr w:type="spellStart"/>
+      <w:r>
+        <w:t>hyperslab</w:t>
+      </w:r>
+      <w:proofErr w:type="spellEnd"/>
+      <w:r>
+        <w:t xml:space="preserve"> selections.</w:t>
+      </w:r>
+    </w:p>
+    <w:p>
+      <w:pPr>
+        <w:pStyle w:val="Heading3"/>
+      </w:pPr>
+      <w:bookmarkStart w:id="15" w:name="_Toc286925322"/>
+      <w:r>
+        <w:t>H5Sis_regular_hyperslab</w:t>
+      </w:r>
+      <w:bookmarkEnd w:id="15"/>
+    </w:p>
+    <w:p>
+      <w:pPr>
+        <w:spacing w:after="0"/>
+        <w:rPr>
+          <w:i/>
+        </w:rPr>
+      </w:pPr>
+      <w:r>
+        <w:rPr>
+          <w:b/>
+        </w:rPr>
+        <w:t>Name:</w:t>
+      </w:r>
+      <w:r>
+        <w:rPr>
+          <w:rFonts w:ascii="Times New Roman" w:hAnsi="Times New Roman"/>
+          <w:b/>
+        </w:rPr>
+        <w:t xml:space="preserve"> </w:t>
+      </w:r>
+      <w:r>
+        <w:rPr>
+          <w:rFonts w:ascii="Consolas" w:hAnsi="Consolas"/>
+          <w:sz w:val="22"/>
+        </w:rPr>
+        <w:t>H5Sis</w:t>
+      </w:r>
+      <w:r>
+        <w:rPr>
+          <w:rFonts w:ascii="Consolas" w:hAnsi="Consolas"/>
+          <w:sz w:val="22"/>
+        </w:rPr>
+        <w:t>_</w:t>
+      </w:r>
+      <w:r>
+        <w:rPr>
+          <w:rFonts w:ascii="Consolas" w:hAnsi="Consolas"/>
+          <w:sz w:val="22"/>
+        </w:rPr>
+        <w:t>regular_hyperslab</w:t>
+      </w:r>
+    </w:p>
+    <w:p>
+      <w:pPr>
+        <w:spacing w:after="0"/>
+        <w:rPr>
+          <w:b/>
+        </w:rPr>
+      </w:pPr>
+      <w:r>
+        <w:rPr>
+          <w:b/>
+        </w:rPr>
+        <w:t>Signature:</w:t>
+      </w:r>
+    </w:p>
+    <w:p>
+      <w:pPr>
+        <w:spacing w:after="0"/>
+        <w:rPr>
+          <w:rFonts w:ascii="Consolas" w:hAnsi="Consolas"/>
+          <w:sz w:val="22"/>
+        </w:rPr>
+      </w:pPr>
+      <w:r>
+        <w:rPr>
+          <w:rFonts w:ascii="Times New Roman" w:hAnsi="Times New Roman"/>
+        </w:rPr>
+        <w:tab/>
+      </w:r>
+      <w:proofErr w:type="spellStart"/>
+      <w:proofErr w:type="gramStart"/>
+      <w:r>
+        <w:rPr>
+          <w:rFonts w:ascii="Times New Roman" w:hAnsi="Times New Roman" w:cs="Times New Roman"/>
+          <w:i/>
+          <w:szCs w:val="24"/>
+        </w:rPr>
+        <w:t>htri</w:t>
+      </w:r>
+      <w:proofErr w:type="gramEnd"/>
+      <w:r>
+        <w:rPr>
+          <w:rFonts w:ascii="Times New Roman" w:hAnsi="Times New Roman" w:cs="Times New Roman"/>
+          <w:i/>
+          <w:szCs w:val="24"/>
+        </w:rPr>
+        <w:t>_t</w:t>
+      </w:r>
+      <w:proofErr w:type="spellEnd"/>
+      <w:r>
+        <w:rPr>
+          <w:rFonts w:ascii="Consolas" w:hAnsi="Consolas"/>
+          <w:sz w:val="22"/>
+        </w:rPr>
+        <w:t xml:space="preserve"> H5Sis</w:t>
+      </w:r>
+      <w:r>
+        <w:rPr>
+          <w:rFonts w:ascii="Consolas" w:hAnsi="Consolas"/>
+          <w:sz w:val="22"/>
+        </w:rPr>
+        <w:t>_</w:t>
+      </w:r>
+      <w:r>
+        <w:rPr>
+          <w:rFonts w:ascii="Consolas" w:hAnsi="Consolas"/>
+          <w:sz w:val="22"/>
+        </w:rPr>
+        <w:t>regular_hyperslab</w:t>
+      </w:r>
+      <w:r>
+        <w:rPr>
+          <w:rFonts w:ascii="Consolas" w:hAnsi="Consolas"/>
+          <w:sz w:val="22"/>
+        </w:rPr>
+        <w:t xml:space="preserve"> (</w:t>
+      </w:r>
+      <w:proofErr w:type="spellStart"/>
+      <w:r>
+        <w:rPr>
+          <w:rFonts w:ascii="Times New Roman" w:hAnsi="Times New Roman" w:cs="Times New Roman"/>
+          <w:i/>
+          <w:szCs w:val="24"/>
+        </w:rPr>
+        <w:t>hid_t</w:t>
+      </w:r>
+      <w:proofErr w:type="spellEnd"/>
+      <w:r>
+        <w:rPr>
+          <w:rFonts w:ascii="Consolas" w:hAnsi="Consolas"/>
+          <w:sz w:val="22"/>
+        </w:rPr>
+        <w:t xml:space="preserve"> </w:t>
+      </w:r>
+      <w:proofErr w:type="spellStart"/>
+      <w:r>
+        <w:rPr>
+          <w:rFonts w:ascii="Consolas" w:hAnsi="Consolas"/>
+          <w:sz w:val="22"/>
+        </w:rPr>
+        <w:t>space_id</w:t>
+      </w:r>
+      <w:proofErr w:type="spellEnd"/>
+      <w:r>
+        <w:rPr>
+          <w:rFonts w:ascii="Consolas" w:hAnsi="Consolas"/>
+          <w:sz w:val="22"/>
+        </w:rPr>
+        <w:t>)</w:t>
+      </w:r>
+    </w:p>
+    <w:p>
+      <w:pPr>
+        <w:spacing w:after="0"/>
+        <w:rPr>
+          <w:rFonts w:ascii="Times New Roman" w:hAnsi="Times New Roman"/>
+        </w:rPr>
+      </w:pPr>
+    </w:p>
+    <w:p>
+      <w:pPr>
+        <w:spacing w:after="0"/>
+        <w:rPr>
+          <w:b/>
+        </w:rPr>
+      </w:pPr>
+      <w:r>
+        <w:rPr>
+          <w:b/>
+        </w:rPr>
+        <w:t>Purpose:</w:t>
+      </w:r>
+    </w:p>
+    <w:p>
+      <w:pPr>
+        <w:spacing w:after="0"/>
+      </w:pPr>
+      <w:r>
+        <w:rPr>
+          <w:rFonts w:ascii="Times New Roman" w:hAnsi="Times New Roman"/>
+          <w:b/>
+        </w:rPr>
+        <w:tab/>
+      </w:r>
+      <w:r>
+        <w:t xml:space="preserve">Determines if a </w:t>
+      </w:r>
+      <w:proofErr w:type="spellStart"/>
+      <w:r>
+        <w:t>hyperslab</w:t>
+      </w:r>
+      <w:proofErr w:type="spellEnd"/>
+      <w:r>
+        <w:t xml:space="preserve"> selection is regular.</w:t>
+      </w:r>
+    </w:p>
+    <w:p>
+      <w:pPr>
+        <w:spacing w:after="0"/>
+        <w:rPr>
+          <w:rFonts w:ascii="Times New Roman" w:hAnsi="Times New Roman"/>
+        </w:rPr>
+      </w:pPr>
+    </w:p>
+    <w:p>
+      <w:pPr>
+        <w:spacing w:after="0"/>
+        <w:rPr>
+          <w:b/>
+        </w:rPr>
+      </w:pPr>
+      <w:r>
+        <w:rPr>
+          <w:b/>
+        </w:rPr>
+        <w:t>Description:</w:t>
+      </w:r>
+    </w:p>
+    <w:p>
+      <w:pPr>
+        <w:spacing w:after="0"/>
+        <w:ind w:left="720"/>
+        <w:jc w:val="left"/>
+        <w:rPr>
+          <w:rFonts w:ascii="Consolas" w:hAnsi="Consolas"/>
+          <w:sz w:val="22"/>
+        </w:rPr>
+      </w:pPr>
+      <w:r>
+        <w:rPr>
+          <w:szCs w:val="24"/>
+        </w:rPr>
+        <w:t xml:space="preserve">Regular </w:t>
+      </w:r>
+      <w:proofErr w:type="spellStart"/>
+      <w:r>
+        <w:rPr>
+          <w:szCs w:val="24"/>
+        </w:rPr>
+        <w:t>hyperslab</w:t>
+      </w:r>
+      <w:proofErr w:type="spellEnd"/>
+      <w:r>
+        <w:rPr>
+          <w:szCs w:val="24"/>
+        </w:rPr>
+        <w:t xml:space="preserve"> </w:t>
+      </w:r>
+      <w:r>
+        <w:rPr>
+          <w:szCs w:val="24"/>
+        </w:rPr>
+        <w:t xml:space="preserve">selection </w:t>
+      </w:r>
+      <w:r>
+        <w:rPr>
+          <w:szCs w:val="24"/>
+        </w:rPr>
+        <w:t xml:space="preserve">is </w:t>
+      </w:r>
+      <w:proofErr w:type="gramStart"/>
+      <w:r>
+        <w:rPr>
+          <w:szCs w:val="24"/>
+        </w:rPr>
+        <w:t xml:space="preserve">a </w:t>
+      </w:r>
+      <w:proofErr w:type="spellStart"/>
+      <w:r>
+        <w:rPr>
+          <w:szCs w:val="24"/>
+        </w:rPr>
+        <w:t>hyperslab</w:t>
+      </w:r>
+      <w:proofErr w:type="spellEnd"/>
+      <w:r>
+        <w:rPr>
+          <w:szCs w:val="24"/>
+        </w:rPr>
+        <w:t xml:space="preserve"> </w:t>
+      </w:r>
+      <w:r>
+        <w:rPr>
+          <w:szCs w:val="24"/>
+        </w:rPr>
+        <w:t xml:space="preserve">selection </w:t>
+      </w:r>
+      <w:r>
+        <w:rPr>
+          <w:szCs w:val="24"/>
+        </w:rPr>
+        <w:t xml:space="preserve">described by setting the </w:t>
+      </w:r>
+      <w:r>
+        <w:rPr>
+          <w:rFonts w:ascii="Consolas" w:hAnsi="Consolas"/>
+          <w:sz w:val="22"/>
+        </w:rPr>
+        <w:t>offset</w:t>
+      </w:r>
+      <w:r>
+        <w:rPr>
+          <w:szCs w:val="24"/>
+        </w:rPr>
+        <w:t xml:space="preserve">, </w:t>
+      </w:r>
+      <w:r>
+        <w:rPr>
+          <w:rFonts w:ascii="Consolas" w:hAnsi="Consolas"/>
+          <w:sz w:val="22"/>
+        </w:rPr>
+        <w:t>stride</w:t>
+      </w:r>
+      <w:r>
+        <w:rPr>
+          <w:szCs w:val="24"/>
+        </w:rPr>
+        <w:t xml:space="preserve">, </w:t>
+      </w:r>
+      <w:r>
+        <w:rPr>
+          <w:rFonts w:ascii="Consolas" w:hAnsi="Consolas"/>
+          <w:sz w:val="22"/>
+        </w:rPr>
+        <w:t>count</w:t>
+      </w:r>
+      <w:proofErr w:type="gramEnd"/>
+      <w:r>
+        <w:rPr>
+          <w:szCs w:val="24"/>
+        </w:rPr>
+        <w:t xml:space="preserve"> and </w:t>
+      </w:r>
+      <w:r>
+        <w:rPr>
+          <w:rFonts w:ascii="Consolas" w:hAnsi="Consolas"/>
+          <w:sz w:val="22"/>
+        </w:rPr>
+        <w:t xml:space="preserve">block </w:t>
+      </w:r>
+      <w:r>
+        <w:rPr>
+          <w:szCs w:val="24"/>
+        </w:rPr>
+        <w:t>parameters to</w:t>
+      </w:r>
+      <w:r>
+        <w:rPr>
+          <w:szCs w:val="24"/>
+        </w:rPr>
+        <w:t xml:space="preserve"> </w:t>
+      </w:r>
+      <w:r>
+        <w:rPr>
+          <w:rFonts w:ascii="Consolas" w:hAnsi="Consolas"/>
+          <w:sz w:val="22"/>
+        </w:rPr>
+        <w:t>H5select_hyperslab</w:t>
+      </w:r>
+      <w:r>
+        <w:rPr>
+          <w:szCs w:val="24"/>
+        </w:rPr>
+        <w:t>.</w:t>
+      </w:r>
+      <w:r>
+        <w:rPr>
+          <w:szCs w:val="24"/>
+        </w:rPr>
+        <w:t xml:space="preserve"> If several calls to </w:t>
+      </w:r>
+      <w:r>
+        <w:rPr>
+          <w:rFonts w:ascii="Consolas" w:hAnsi="Consolas"/>
+          <w:sz w:val="22"/>
+        </w:rPr>
+        <w:t>H5select_hyperslab</w:t>
+      </w:r>
+      <w:r>
+        <w:rPr>
+          <w:szCs w:val="24"/>
+        </w:rPr>
+        <w:t xml:space="preserve"> are needed, then the </w:t>
+      </w:r>
+      <w:proofErr w:type="spellStart"/>
+      <w:r>
+        <w:rPr>
+          <w:szCs w:val="24"/>
+        </w:rPr>
+        <w:t>hyperslab</w:t>
+      </w:r>
+      <w:proofErr w:type="spellEnd"/>
+      <w:r>
+        <w:rPr>
+          <w:szCs w:val="24"/>
+        </w:rPr>
+        <w:t xml:space="preserve"> </w:t>
+      </w:r>
+      <w:r>
+        <w:rPr>
+          <w:szCs w:val="24"/>
+        </w:rPr>
+        <w:t xml:space="preserve">selection </w:t>
+      </w:r>
+      <w:r>
+        <w:rPr>
+          <w:szCs w:val="24"/>
+        </w:rPr>
+        <w:t>is irregular.</w:t>
+      </w:r>
+      <w:r>
+        <w:rPr>
+          <w:rFonts w:ascii="Consolas" w:hAnsi="Consolas"/>
+          <w:sz w:val="22"/>
+        </w:rPr>
+        <w:t xml:space="preserve"> </w:t>
+      </w:r>
+    </w:p>
+    <w:p>
+      <w:pPr>
+        <w:spacing w:after="0"/>
+        <w:ind w:left="720"/>
+        <w:rPr>
+          <w:rFonts w:ascii="Consolas" w:hAnsi="Consolas"/>
+          <w:sz w:val="22"/>
+        </w:rPr>
+      </w:pPr>
+    </w:p>
+    <w:p>
+      <w:pPr>
+        <w:spacing w:after="0"/>
+        <w:ind w:left="720"/>
+      </w:pPr>
+      <w:r>
+        <w:rPr>
+          <w:rFonts w:ascii="Consolas" w:hAnsi="Consolas"/>
+          <w:sz w:val="22"/>
+        </w:rPr>
+        <w:t>H5Sis_regular</w:t>
+      </w:r>
+      <w:r>
+        <w:rPr>
+          <w:rFonts w:ascii="Consolas" w:hAnsi="Consolas"/>
+          <w:sz w:val="22"/>
+        </w:rPr>
+        <w:t>_</w:t>
+      </w:r>
+      <w:r>
+        <w:rPr>
+          <w:rFonts w:ascii="Consolas" w:hAnsi="Consolas"/>
+          <w:sz w:val="22"/>
+        </w:rPr>
+        <w:t>hyperslab</w:t>
+      </w:r>
+      <w:r>
+        <w:rPr>
+          <w:rFonts w:ascii="Times New Roman" w:hAnsi="Times New Roman"/>
+        </w:rPr>
+        <w:t xml:space="preserve"> </w:t>
+      </w:r>
+      <w:r>
+        <w:t xml:space="preserve">takes the </w:t>
+      </w:r>
+      <w:proofErr w:type="spellStart"/>
+      <w:r>
+        <w:t>dataspace</w:t>
+      </w:r>
+      <w:proofErr w:type="spellEnd"/>
+      <w:r>
+        <w:t xml:space="preserve"> identifier, </w:t>
+      </w:r>
+      <w:proofErr w:type="spellStart"/>
+      <w:r>
+        <w:rPr>
+          <w:rFonts w:ascii="Consolas" w:hAnsi="Consolas"/>
+          <w:sz w:val="22"/>
+        </w:rPr>
+        <w:t>space</w:t>
+      </w:r>
+      <w:r>
+        <w:rPr>
+          <w:rFonts w:ascii="Consolas" w:hAnsi="Consolas"/>
+          <w:sz w:val="22"/>
+        </w:rPr>
+        <w:t>_id</w:t>
+      </w:r>
+      <w:proofErr w:type="spellEnd"/>
+      <w:r>
+        <w:rPr>
+          <w:rFonts w:ascii="Consolas" w:hAnsi="Consolas"/>
+          <w:sz w:val="22"/>
+        </w:rPr>
+        <w:t>,</w:t>
+      </w:r>
+      <w:r>
+        <w:t xml:space="preserve"> </w:t>
+      </w:r>
+      <w:r>
+        <w:rPr>
+          <w:rFonts w:ascii="Consolas" w:hAnsi="Consolas"/>
+          <w:sz w:val="22"/>
+        </w:rPr>
+        <w:t>and</w:t>
+      </w:r>
+      <w:r>
+        <w:rPr>
+          <w:rFonts w:ascii="Times New Roman" w:hAnsi="Times New Roman"/>
+        </w:rPr>
+        <w:t xml:space="preserve"> </w:t>
+      </w:r>
+      <w:r>
+        <w:t xml:space="preserve">queries the type of the </w:t>
+      </w:r>
+      <w:proofErr w:type="spellStart"/>
+      <w:r>
+        <w:t>hyperslab</w:t>
+      </w:r>
+      <w:proofErr w:type="spellEnd"/>
+      <w:r>
+        <w:t xml:space="preserve"> selection</w:t>
+      </w:r>
+      <w:r>
+        <w:t>.</w:t>
+      </w:r>
+    </w:p>
+    <w:p>
+      <w:pPr>
+        <w:spacing w:after="0"/>
+        <w:rPr>
+          <w:b/>
+        </w:rPr>
+      </w:pPr>
+      <w:r>
+        <w:rPr>
+          <w:b/>
+        </w:rPr>
+        <w:t>Parameters:</w:t>
+      </w:r>
+    </w:p>
+    <w:p>
+      <w:pPr>
+        <w:spacing w:after="0"/>
+        <w:ind w:firstLine="720"/>
+        <w:rPr>
+          <w:rFonts w:ascii="Times New Roman" w:hAnsi="Times New Roman"/>
+        </w:rPr>
+      </w:pPr>
+    </w:p>
+    <w:tbl>
+      <w:tblPr>
+        <w:tblStyle w:val="TableGrid"/>
+        <w:tblW w:w="0" w:type="auto"/>
+        <w:tblInd w:w="720" w:type="dxa"/>
+        <w:tblBorders>
+          <w:top w:val="none" w:sz="0" w:space="0" w:color="auto"/>
+          <w:left w:val="none" w:sz="0" w:space="0" w:color="auto"/>
+          <w:bottom w:val="none" w:sz="0" w:space="0" w:color="auto"/>
+          <w:right w:val="none" w:sz="0" w:space="0" w:color="auto"/>
+          <w:insideH w:val="none" w:sz="0" w:space="0" w:color="auto"/>
+          <w:insideV w:val="none" w:sz="0" w:space="0" w:color="auto"/>
+        </w:tblBorders>
+        <w:tblLook w:val="04A0" w:firstRow="1" w:lastRow="0" w:firstColumn="1" w:lastColumn="0" w:noHBand="0" w:noVBand="1"/>
+      </w:tblPr>
+      <w:tblGrid>
+        <w:gridCol w:w="2088"/>
+        <w:gridCol w:w="450"/>
+        <w:gridCol w:w="6894"/>
+      </w:tblGrid>
+      <w:tr>
+        <w:tc>
+          <w:tcPr>
+            <w:tcW w:w="2088" w:type="dxa"/>
+          </w:tcPr>
+          <w:p>
+            <w:pPr>
+              <w:jc w:val="left"/>
+              <w:rPr>
+                <w:i/>
+                <w:szCs w:val="24"/>
+              </w:rPr>
+            </w:pPr>
+            <w:proofErr w:type="spellStart"/>
+            <w:proofErr w:type="gramStart"/>
+            <w:r>
+              <w:rPr>
+                <w:rFonts w:ascii="Times New Roman" w:hAnsi="Times New Roman"/>
+                <w:i/>
+              </w:rPr>
+              <w:t>hid</w:t>
+            </w:r>
+            <w:proofErr w:type="gramEnd"/>
+            <w:r>
+              <w:rPr>
+                <w:rFonts w:ascii="Times New Roman" w:hAnsi="Times New Roman"/>
+                <w:i/>
+              </w:rPr>
+              <w:t>_t</w:t>
+            </w:r>
+            <w:proofErr w:type="spellEnd"/>
+            <w:r>
+              <w:rPr>
+                <w:rFonts w:ascii="Times New Roman" w:hAnsi="Times New Roman"/>
+              </w:rPr>
+              <w:t xml:space="preserve"> </w:t>
+            </w:r>
+            <w:proofErr w:type="spellStart"/>
+            <w:r>
+              <w:rPr>
+                <w:rFonts w:ascii="Consolas" w:hAnsi="Consolas"/>
+                <w:sz w:val="22"/>
+              </w:rPr>
+              <w:t>space</w:t>
+            </w:r>
+            <w:r>
+              <w:rPr>
+                <w:rFonts w:ascii="Consolas" w:hAnsi="Consolas"/>
+                <w:sz w:val="22"/>
+              </w:rPr>
+              <w:t>_id</w:t>
+            </w:r>
+            <w:proofErr w:type="spellEnd"/>
+          </w:p>
+        </w:tc>
+        <w:tc>
+          <w:tcPr>
+            <w:tcW w:w="450" w:type="dxa"/>
+          </w:tcPr>
+          <w:p>
+            <w:pPr>
+              <w:jc w:val="left"/>
+              <w:rPr>
+                <w:i/>
+                <w:szCs w:val="24"/>
+              </w:rPr>
+            </w:pPr>
+            <w:r>
+              <w:rPr>
+                <w:i/>
+                <w:szCs w:val="24"/>
+              </w:rPr>
+              <w:t>-</w:t>
+            </w:r>
+          </w:p>
+        </w:tc>
+        <w:tc>
+          <w:tcPr>
+            <w:tcW w:w="6894" w:type="dxa"/>
+          </w:tcPr>
+          <w:p>
+            <w:pPr>
+              <w:jc w:val="left"/>
+              <w:rPr>
+                <w:i/>
+                <w:szCs w:val="24"/>
+              </w:rPr>
+            </w:pPr>
+            <w:r>
+              <w:rPr>
+                <w:szCs w:val="24"/>
+              </w:rPr>
+              <w:t xml:space="preserve">IN: </w:t>
+            </w:r>
+            <w:r>
+              <w:rPr>
+                <w:szCs w:val="24"/>
+              </w:rPr>
+              <w:t xml:space="preserve">The </w:t>
+            </w:r>
+            <w:r>
+              <w:rPr>
+                <w:szCs w:val="24"/>
+              </w:rPr>
+              <w:t xml:space="preserve">identifier of the </w:t>
+            </w:r>
+            <w:proofErr w:type="spellStart"/>
+            <w:r>
+              <w:rPr>
+                <w:szCs w:val="24"/>
+              </w:rPr>
+              <w:t>dataspace</w:t>
+            </w:r>
+            <w:proofErr w:type="spellEnd"/>
+            <w:r>
+              <w:rPr>
+                <w:szCs w:val="24"/>
+              </w:rPr>
+              <w:t>.</w:t>
+            </w:r>
+          </w:p>
+        </w:tc>
+      </w:tr>
+    </w:tbl>
+    <w:p>
+      <w:pPr>
+        <w:spacing w:after="0"/>
+        <w:rPr>
+          <w:rFonts w:ascii="Times New Roman" w:hAnsi="Times New Roman"/>
+        </w:rPr>
+      </w:pPr>
+    </w:p>
+    <w:p>
+      <w:pPr>
+        <w:spacing w:after="0"/>
+        <w:rPr>
+          <w:b/>
+        </w:rPr>
+      </w:pPr>
+      <w:r>
+        <w:rPr>
+          <w:b/>
+        </w:rPr>
+        <w:t>Returns:</w:t>
+      </w:r>
+    </w:p>
+    <w:p>
+      <w:pPr>
+        <w:spacing w:after="0"/>
+        <w:ind w:firstLine="720"/>
+        <w:rPr>
+          <w:rFonts w:eastAsia="Times New Roman" w:cs="Times New Roman"/>
+        </w:rPr>
+      </w:pPr>
+      <w:r>
+        <w:rPr>
+          <w:rFonts w:eastAsia="Times New Roman" w:cs="Times New Roman"/>
+        </w:rPr>
+        <w:t xml:space="preserve">Returns </w:t>
+      </w:r>
+      <w:r>
+        <w:rPr>
+          <w:rFonts w:ascii="Consolas" w:eastAsia="Times New Roman" w:hAnsi="Consolas" w:cs="Times New Roman"/>
+          <w:sz w:val="22"/>
+        </w:rPr>
+        <w:t>TRUE/FALSE</w:t>
+      </w:r>
+      <w:r>
+        <w:rPr>
+          <w:rFonts w:eastAsia="Times New Roman" w:cs="Times New Roman"/>
+        </w:rPr>
+        <w:t xml:space="preserve"> for </w:t>
+      </w:r>
+      <w:proofErr w:type="spellStart"/>
+      <w:r>
+        <w:rPr>
+          <w:rFonts w:eastAsia="Times New Roman" w:cs="Times New Roman"/>
+        </w:rPr>
+        <w:t>hyperslab</w:t>
+      </w:r>
+      <w:proofErr w:type="spellEnd"/>
+      <w:r>
+        <w:rPr>
+          <w:rFonts w:eastAsia="Times New Roman" w:cs="Times New Roman"/>
+        </w:rPr>
+        <w:t xml:space="preserve"> se</w:t>
+      </w:r>
+      <w:r>
+        <w:rPr>
+          <w:rFonts w:eastAsia="Times New Roman" w:cs="Times New Roman"/>
+        </w:rPr>
+        <w:t xml:space="preserve">lection; </w:t>
+      </w:r>
+      <w:r>
+        <w:rPr>
+          <w:rFonts w:ascii="Consolas" w:eastAsia="Times New Roman" w:hAnsi="Consolas" w:cs="Times New Roman"/>
+          <w:sz w:val="22"/>
+        </w:rPr>
+        <w:t>FAIL</w:t>
+      </w:r>
+      <w:r>
+        <w:rPr>
+          <w:rFonts w:eastAsia="Times New Roman" w:cs="Times New Roman"/>
+        </w:rPr>
+        <w:t xml:space="preserve"> on error or when</w:t>
+      </w:r>
+      <w:r>
+        <w:rPr>
+          <w:rFonts w:eastAsia="Times New Roman" w:cs="Times New Roman"/>
+        </w:rPr>
+        <w:t xml:space="preserve"> querying other selection types such as point selection.</w:t>
+      </w:r>
+      <w:r>
+        <w:rPr>
+          <w:rFonts w:eastAsia="Times New Roman" w:cs="Times New Roman"/>
+        </w:rPr>
+        <w:t xml:space="preserve"> </w:t>
+      </w:r>
+    </w:p>
+    <w:p>
+      <w:pPr>
+        <w:spacing w:after="0"/>
+        <w:ind w:firstLine="720"/>
+        <w:rPr>
+          <w:rFonts w:eastAsia="Times New Roman" w:cs="Times New Roman"/>
+        </w:rPr>
+      </w:pPr>
+    </w:p>
+    <w:p>
+      <w:pPr>
+        <w:spacing w:after="0"/>
+        <w:jc w:val="left"/>
+        <w:rPr>
+          <w:rFonts w:asciiTheme="majorHAnsi" w:eastAsiaTheme="majorEastAsia" w:hAnsiTheme="majorHAnsi" w:cstheme="majorBidi"/>
+          <w:b/>
+          <w:bCs/>
+          <w:color w:val="000000" w:themeColor="text1"/>
+        </w:rPr>
+      </w:pPr>
+      <w:r>
+        <w:br w:type="page"/>
+      </w:r>
+    </w:p>
+    <w:p>
+      <w:pPr>
+        <w:pStyle w:val="Heading3"/>
+      </w:pPr>
+      <w:bookmarkStart w:id="16" w:name="_Toc286925323"/>
+      <w:r>
+        <w:lastRenderedPageBreak/>
+        <w:t>H5Sget_regular_hyperslab</w:t>
+      </w:r>
+      <w:bookmarkEnd w:id="16"/>
+    </w:p>
+    <w:p>
+      <w:pPr>
+        <w:spacing w:after="0"/>
+        <w:rPr>
+          <w:i/>
+        </w:rPr>
+      </w:pPr>
+      <w:r>
+        <w:rPr>
+          <w:b/>
+        </w:rPr>
+        <w:t>Name:</w:t>
+      </w:r>
+      <w:r>
+        <w:rPr>
+          <w:rFonts w:ascii="Times New Roman" w:hAnsi="Times New Roman"/>
+          <w:b/>
+        </w:rPr>
+        <w:t xml:space="preserve"> </w:t>
+      </w:r>
+      <w:r>
+        <w:rPr>
+          <w:rFonts w:ascii="Consolas" w:hAnsi="Consolas"/>
+          <w:sz w:val="22"/>
+        </w:rPr>
+        <w:t>H5S</w:t>
+      </w:r>
+      <w:r>
+        <w:rPr>
+          <w:rFonts w:ascii="Consolas" w:hAnsi="Consolas"/>
+          <w:sz w:val="22"/>
+        </w:rPr>
+        <w:t>get_</w:t>
+      </w:r>
+      <w:r>
+        <w:rPr>
+          <w:rFonts w:ascii="Consolas" w:hAnsi="Consolas"/>
+          <w:sz w:val="22"/>
+        </w:rPr>
+        <w:t>regular</w:t>
+      </w:r>
+      <w:r>
+        <w:rPr>
+          <w:rFonts w:ascii="Consolas" w:hAnsi="Consolas"/>
+          <w:sz w:val="22"/>
+        </w:rPr>
+        <w:t>_</w:t>
+      </w:r>
+      <w:r>
+        <w:rPr>
+          <w:rFonts w:ascii="Consolas" w:hAnsi="Consolas"/>
+          <w:sz w:val="22"/>
+        </w:rPr>
+        <w:t>hyperslab</w:t>
+      </w:r>
+    </w:p>
+    <w:p>
+      <w:pPr>
+        <w:spacing w:after="0"/>
+        <w:rPr>
+          <w:b/>
+        </w:rPr>
+      </w:pPr>
+      <w:r>
+        <w:rPr>
+          <w:b/>
+        </w:rPr>
+        <w:t>Signature:</w:t>
+      </w:r>
+    </w:p>
+    <w:p>
+      <w:pPr>
+        <w:spacing w:after="0"/>
+        <w:rPr>
+          <w:rFonts w:ascii="Consolas" w:hAnsi="Consolas"/>
+          <w:sz w:val="22"/>
+        </w:rPr>
+      </w:pPr>
+      <w:r>
+        <w:rPr>
+          <w:rFonts w:ascii="Times New Roman" w:hAnsi="Times New Roman"/>
+        </w:rPr>
+        <w:tab/>
+      </w:r>
+      <w:proofErr w:type="spellStart"/>
+      <w:proofErr w:type="gramStart"/>
+      <w:r>
+        <w:rPr>
+          <w:rFonts w:ascii="Times New Roman" w:hAnsi="Times New Roman" w:cs="Times New Roman"/>
+          <w:i/>
+          <w:szCs w:val="24"/>
+        </w:rPr>
+        <w:t>herr</w:t>
+      </w:r>
+      <w:proofErr w:type="gramEnd"/>
+      <w:r>
+        <w:rPr>
+          <w:rFonts w:ascii="Times New Roman" w:hAnsi="Times New Roman" w:cs="Times New Roman"/>
+          <w:i/>
+          <w:szCs w:val="24"/>
+        </w:rPr>
+        <w:t>_t</w:t>
+      </w:r>
+      <w:proofErr w:type="spellEnd"/>
+      <w:r>
+        <w:rPr>
+          <w:rFonts w:ascii="Consolas" w:hAnsi="Consolas"/>
+          <w:sz w:val="22"/>
+        </w:rPr>
+        <w:t xml:space="preserve"> H5Pget_</w:t>
+      </w:r>
+      <w:r>
+        <w:rPr>
+          <w:rFonts w:ascii="Consolas" w:hAnsi="Consolas"/>
+          <w:sz w:val="22"/>
+        </w:rPr>
+        <w:t>regular_hyperslab</w:t>
+      </w:r>
+      <w:r>
+        <w:rPr>
+          <w:rFonts w:ascii="Consolas" w:hAnsi="Consolas"/>
+          <w:sz w:val="22"/>
+        </w:rPr>
+        <w:t xml:space="preserve"> (</w:t>
+      </w:r>
+      <w:proofErr w:type="spellStart"/>
+      <w:r>
+        <w:rPr>
+          <w:rFonts w:ascii="Times New Roman" w:hAnsi="Times New Roman" w:cs="Times New Roman"/>
+          <w:i/>
+          <w:szCs w:val="24"/>
+        </w:rPr>
+        <w:t>hid_t</w:t>
+      </w:r>
+      <w:proofErr w:type="spellEnd"/>
+      <w:r>
+        <w:rPr>
+          <w:rFonts w:ascii="Consolas" w:hAnsi="Consolas"/>
+          <w:sz w:val="22"/>
+        </w:rPr>
+        <w:t xml:space="preserve"> </w:t>
+      </w:r>
+      <w:proofErr w:type="spellStart"/>
+      <w:r>
+        <w:rPr>
+          <w:rFonts w:ascii="Consolas" w:hAnsi="Consolas"/>
+          <w:sz w:val="22"/>
+        </w:rPr>
+        <w:t>space</w:t>
+      </w:r>
+      <w:r>
+        <w:rPr>
+          <w:rFonts w:ascii="Consolas" w:hAnsi="Consolas"/>
+          <w:sz w:val="22"/>
+        </w:rPr>
+        <w:t>_id</w:t>
+      </w:r>
+      <w:proofErr w:type="spellEnd"/>
+      <w:r>
+        <w:rPr>
+          <w:rFonts w:ascii="Consolas" w:hAnsi="Consolas"/>
+          <w:sz w:val="22"/>
+        </w:rPr>
+        <w:t xml:space="preserve">, </w:t>
+      </w:r>
+      <w:proofErr w:type="spellStart"/>
+      <w:r>
+        <w:rPr>
+          <w:rFonts w:ascii="Consolas" w:hAnsi="Consolas"/>
+          <w:i/>
+          <w:sz w:val="22"/>
+        </w:rPr>
+        <w:t>h</w:t>
+      </w:r>
+      <w:r>
+        <w:rPr>
+          <w:rFonts w:ascii="Times New Roman" w:hAnsi="Times New Roman" w:cs="Times New Roman"/>
+          <w:i/>
+          <w:szCs w:val="24"/>
+        </w:rPr>
+        <w:t>size</w:t>
+      </w:r>
+      <w:r>
+        <w:rPr>
+          <w:rFonts w:ascii="Times New Roman" w:hAnsi="Times New Roman" w:cs="Times New Roman"/>
+          <w:i/>
+          <w:szCs w:val="24"/>
+        </w:rPr>
+        <w:t>_t</w:t>
+      </w:r>
+      <w:proofErr w:type="spellEnd"/>
+      <w:r>
+        <w:rPr>
+          <w:rFonts w:ascii="Consolas" w:hAnsi="Consolas"/>
+          <w:sz w:val="22"/>
+        </w:rPr>
+        <w:t xml:space="preserve"> start[], </w:t>
+      </w:r>
+      <w:proofErr w:type="spellStart"/>
+      <w:r>
+        <w:rPr>
+          <w:rFonts w:ascii="Consolas" w:hAnsi="Consolas"/>
+          <w:i/>
+          <w:sz w:val="22"/>
+        </w:rPr>
+        <w:t>h</w:t>
+      </w:r>
+      <w:r>
+        <w:rPr>
+          <w:rFonts w:ascii="Times New Roman" w:hAnsi="Times New Roman" w:cs="Times New Roman"/>
+          <w:i/>
+          <w:szCs w:val="24"/>
+        </w:rPr>
+        <w:t>size</w:t>
+      </w:r>
+      <w:r>
+        <w:rPr>
+          <w:rFonts w:ascii="Times New Roman" w:hAnsi="Times New Roman" w:cs="Times New Roman"/>
+          <w:i/>
+          <w:szCs w:val="24"/>
+        </w:rPr>
+        <w:t>_t</w:t>
+      </w:r>
+      <w:proofErr w:type="spellEnd"/>
+      <w:r>
+        <w:rPr>
+          <w:rFonts w:ascii="Consolas" w:hAnsi="Consolas"/>
+          <w:sz w:val="22"/>
+        </w:rPr>
+        <w:t xml:space="preserve"> strid</w:t>
+      </w:r>
+      <w:r>
+        <w:rPr>
+          <w:rFonts w:ascii="Consolas" w:hAnsi="Consolas"/>
+          <w:sz w:val="22"/>
+        </w:rPr>
+        <w:t xml:space="preserve">e[], </w:t>
+      </w:r>
+      <w:proofErr w:type="spellStart"/>
+      <w:r>
+        <w:rPr>
+          <w:rFonts w:ascii="Consolas" w:hAnsi="Consolas"/>
+          <w:i/>
+          <w:sz w:val="22"/>
+        </w:rPr>
+        <w:t>h</w:t>
+      </w:r>
+      <w:r>
+        <w:rPr>
+          <w:rFonts w:ascii="Times New Roman" w:hAnsi="Times New Roman" w:cs="Times New Roman"/>
+          <w:i/>
+          <w:szCs w:val="24"/>
+        </w:rPr>
+        <w:t>size</w:t>
+      </w:r>
+      <w:r>
+        <w:rPr>
+          <w:rFonts w:ascii="Times New Roman" w:hAnsi="Times New Roman" w:cs="Times New Roman"/>
+          <w:i/>
+          <w:szCs w:val="24"/>
+        </w:rPr>
+        <w:t>_t</w:t>
+      </w:r>
+      <w:proofErr w:type="spellEnd"/>
+      <w:r>
+        <w:rPr>
+          <w:rFonts w:ascii="Consolas" w:hAnsi="Consolas"/>
+          <w:sz w:val="22"/>
+        </w:rPr>
+        <w:t xml:space="preserve"> count[], </w:t>
+      </w:r>
+      <w:proofErr w:type="spellStart"/>
+      <w:r>
+        <w:rPr>
+          <w:rFonts w:ascii="Consolas" w:hAnsi="Consolas"/>
+          <w:i/>
+          <w:sz w:val="22"/>
+        </w:rPr>
+        <w:t>h</w:t>
+      </w:r>
+      <w:r>
+        <w:rPr>
+          <w:rFonts w:ascii="Times New Roman" w:hAnsi="Times New Roman" w:cs="Times New Roman"/>
+          <w:i/>
+          <w:szCs w:val="24"/>
+        </w:rPr>
+        <w:t>size</w:t>
+      </w:r>
+      <w:r>
+        <w:rPr>
+          <w:rFonts w:ascii="Times New Roman" w:hAnsi="Times New Roman" w:cs="Times New Roman"/>
+          <w:i/>
+          <w:szCs w:val="24"/>
+        </w:rPr>
+        <w:t>_t</w:t>
+      </w:r>
+      <w:proofErr w:type="spellEnd"/>
+      <w:r>
+        <w:rPr>
+          <w:rFonts w:ascii="Consolas" w:hAnsi="Consolas"/>
+          <w:sz w:val="22"/>
+        </w:rPr>
+        <w:t xml:space="preserve"> block[]</w:t>
+      </w:r>
+      <w:r>
+        <w:rPr>
+          <w:rFonts w:ascii="Consolas" w:hAnsi="Consolas"/>
+          <w:sz w:val="22"/>
+        </w:rPr>
+        <w:t>)</w:t>
+      </w:r>
+    </w:p>
+    <w:p>
+      <w:pPr>
+        <w:spacing w:after="0"/>
+        <w:rPr>
+          <w:rFonts w:ascii="Times New Roman" w:hAnsi="Times New Roman"/>
+        </w:rPr>
+      </w:pPr>
+    </w:p>
+    <w:p>
+      <w:pPr>
+        <w:spacing w:after="0"/>
+        <w:rPr>
+          <w:b/>
+        </w:rPr>
+      </w:pPr>
+      <w:r>
+        <w:rPr>
+          <w:b/>
+        </w:rPr>
+        <w:t>Purpose:</w:t>
+      </w:r>
+    </w:p>
+    <w:p>
+      <w:pPr>
+        <w:spacing w:after="0"/>
+      </w:pPr>
+      <w:r>
+        <w:rPr>
+          <w:rFonts w:ascii="Times New Roman" w:hAnsi="Times New Roman"/>
+          <w:b/>
+        </w:rPr>
+        <w:tab/>
+      </w:r>
+      <w:r>
+        <w:t xml:space="preserve">Retrieves a regular </w:t>
+      </w:r>
+      <w:proofErr w:type="spellStart"/>
+      <w:r>
+        <w:t>hyperslab</w:t>
+      </w:r>
+      <w:proofErr w:type="spellEnd"/>
+      <w:r>
+        <w:t xml:space="preserve"> selection.</w:t>
+      </w:r>
+    </w:p>
+    <w:p>
+      <w:pPr>
+        <w:spacing w:after="0"/>
+        <w:rPr>
+          <w:rFonts w:ascii="Times New Roman" w:hAnsi="Times New Roman"/>
+        </w:rPr>
+      </w:pPr>
+    </w:p>
+    <w:p>
+      <w:pPr>
+        <w:spacing w:after="0"/>
+        <w:rPr>
+          <w:b/>
+        </w:rPr>
+      </w:pPr>
+      <w:r>
+        <w:rPr>
+          <w:b/>
+        </w:rPr>
+        <w:t>Description:</w:t>
+      </w:r>
+    </w:p>
+    <w:p>
+      <w:pPr>
+        <w:spacing w:after="0"/>
+        <w:ind w:left="720"/>
+        <w:jc w:val="left"/>
+        <w:rPr>
+          <w:rFonts w:ascii="Consolas" w:hAnsi="Consolas"/>
+          <w:sz w:val="22"/>
+        </w:rPr>
+      </w:pPr>
+      <w:r>
+        <w:rPr>
+          <w:szCs w:val="24"/>
+        </w:rPr>
+        <w:t xml:space="preserve">Regular </w:t>
+      </w:r>
+      <w:proofErr w:type="spellStart"/>
+      <w:r>
+        <w:rPr>
+          <w:szCs w:val="24"/>
+        </w:rPr>
+        <w:t>hyperslab</w:t>
+      </w:r>
+      <w:proofErr w:type="spellEnd"/>
+      <w:r>
+        <w:rPr>
+          <w:szCs w:val="24"/>
+        </w:rPr>
+        <w:t xml:space="preserve"> </w:t>
+      </w:r>
+      <w:r>
+        <w:rPr>
+          <w:szCs w:val="24"/>
+        </w:rPr>
+        <w:t xml:space="preserve">selection </w:t>
+      </w:r>
+      <w:r>
+        <w:rPr>
+          <w:szCs w:val="24"/>
+        </w:rPr>
+        <w:t xml:space="preserve">is </w:t>
+      </w:r>
+      <w:proofErr w:type="gramStart"/>
+      <w:r>
+        <w:rPr>
+          <w:szCs w:val="24"/>
+        </w:rPr>
+        <w:t xml:space="preserve">a </w:t>
+      </w:r>
+      <w:proofErr w:type="spellStart"/>
+      <w:r>
+        <w:rPr>
+          <w:szCs w:val="24"/>
+        </w:rPr>
+        <w:t>hyperslab</w:t>
+      </w:r>
+      <w:proofErr w:type="spellEnd"/>
+      <w:r>
+        <w:rPr>
+          <w:szCs w:val="24"/>
+        </w:rPr>
+        <w:t xml:space="preserve"> </w:t>
+      </w:r>
+      <w:r>
+        <w:rPr>
+          <w:szCs w:val="24"/>
+        </w:rPr>
+        <w:t xml:space="preserve">selection </w:t>
+      </w:r>
+      <w:r>
+        <w:rPr>
+          <w:szCs w:val="24"/>
+        </w:rPr>
+        <w:t xml:space="preserve">described by setting the </w:t>
+      </w:r>
+      <w:r>
+        <w:rPr>
+          <w:rFonts w:ascii="Consolas" w:hAnsi="Consolas"/>
+          <w:sz w:val="22"/>
+        </w:rPr>
+        <w:t>offset</w:t>
+      </w:r>
+      <w:r>
+        <w:rPr>
+          <w:szCs w:val="24"/>
+        </w:rPr>
+        <w:t xml:space="preserve">, </w:t>
+      </w:r>
+      <w:r>
+        <w:rPr>
+          <w:rFonts w:ascii="Consolas" w:hAnsi="Consolas"/>
+          <w:sz w:val="22"/>
+        </w:rPr>
+        <w:t>stride</w:t>
+      </w:r>
+      <w:r>
+        <w:rPr>
+          <w:szCs w:val="24"/>
+        </w:rPr>
+        <w:t xml:space="preserve">, </w:t>
+      </w:r>
+      <w:r>
+        <w:rPr>
+          <w:rFonts w:ascii="Consolas" w:hAnsi="Consolas"/>
+          <w:sz w:val="22"/>
+        </w:rPr>
+        <w:t>count</w:t>
+      </w:r>
+      <w:proofErr w:type="gramEnd"/>
+      <w:r>
+        <w:rPr>
+          <w:szCs w:val="24"/>
+        </w:rPr>
+        <w:t xml:space="preserve"> and </w:t>
+      </w:r>
+      <w:r>
+        <w:rPr>
+          <w:rFonts w:ascii="Consolas" w:hAnsi="Consolas"/>
+          <w:sz w:val="22"/>
+        </w:rPr>
+        <w:t xml:space="preserve">block </w:t>
+      </w:r>
+      <w:r>
+        <w:rPr>
+          <w:szCs w:val="24"/>
+        </w:rPr>
+        <w:t xml:space="preserve">parameters to </w:t>
+      </w:r>
+      <w:r>
+        <w:rPr>
+          <w:rFonts w:ascii="Consolas" w:hAnsi="Consolas"/>
+          <w:sz w:val="22"/>
+        </w:rPr>
+        <w:t>H5select_hyperslab</w:t>
+      </w:r>
+      <w:r>
+        <w:rPr>
+          <w:szCs w:val="24"/>
+        </w:rPr>
+        <w:t xml:space="preserve">. If several calls to </w:t>
+      </w:r>
+      <w:r>
+        <w:rPr>
+          <w:rFonts w:ascii="Consolas" w:hAnsi="Consolas"/>
+          <w:sz w:val="22"/>
+        </w:rPr>
+        <w:t>H5select_hyperslab</w:t>
+      </w:r>
+      <w:r>
+        <w:rPr>
+          <w:szCs w:val="24"/>
+        </w:rPr>
+        <w:t xml:space="preserve"> are needed, then the </w:t>
+      </w:r>
+      <w:proofErr w:type="spellStart"/>
+      <w:r>
+        <w:rPr>
+          <w:szCs w:val="24"/>
+        </w:rPr>
+        <w:t>hyperslab</w:t>
+      </w:r>
+      <w:proofErr w:type="spellEnd"/>
+      <w:r>
+        <w:rPr>
+          <w:szCs w:val="24"/>
+        </w:rPr>
+        <w:t xml:space="preserve"> </w:t>
+      </w:r>
+      <w:r>
+        <w:rPr>
+          <w:szCs w:val="24"/>
+        </w:rPr>
+        <w:t xml:space="preserve">selection </w:t>
+      </w:r>
+      <w:r>
+        <w:rPr>
+          <w:szCs w:val="24"/>
+        </w:rPr>
+        <w:t>is irregular.</w:t>
+      </w:r>
+      <w:r>
+        <w:rPr>
+          <w:rFonts w:ascii="Consolas" w:hAnsi="Consolas"/>
+          <w:sz w:val="22"/>
+        </w:rPr>
+        <w:t xml:space="preserve"> </w:t>
+      </w:r>
+    </w:p>
+    <w:p>
+      <w:pPr>
+        <w:spacing w:after="0"/>
+        <w:ind w:left="720"/>
+        <w:rPr>
+          <w:rFonts w:ascii="Consolas" w:hAnsi="Consolas"/>
+          <w:sz w:val="22"/>
+        </w:rPr>
+      </w:pPr>
+    </w:p>
+    <w:p>
+      <w:pPr>
+        <w:spacing w:after="0"/>
+        <w:ind w:left="720"/>
+        <w:rPr>
+          <w:rFonts w:ascii="Consolas" w:hAnsi="Consolas"/>
+          <w:sz w:val="22"/>
+        </w:rPr>
+      </w:pPr>
+      <w:r>
+        <w:rPr>
+          <w:rFonts w:ascii="Consolas" w:hAnsi="Consolas"/>
+          <w:sz w:val="22"/>
+        </w:rPr>
+        <w:t>H5Pget_</w:t>
+      </w:r>
+      <w:r>
+        <w:rPr>
+          <w:rFonts w:ascii="Consolas" w:hAnsi="Consolas"/>
+          <w:sz w:val="22"/>
+        </w:rPr>
+        <w:t>regular_hypers</w:t>
+      </w:r>
+      <w:r>
+        <w:rPr>
+          <w:rFonts w:ascii="Consolas" w:hAnsi="Consolas"/>
+          <w:sz w:val="22"/>
+        </w:rPr>
+        <w:t>lab</w:t>
+      </w:r>
+      <w:r>
+        <w:rPr>
+          <w:rFonts w:ascii="Times New Roman" w:hAnsi="Times New Roman"/>
+        </w:rPr>
+        <w:t xml:space="preserve"> </w:t>
+      </w:r>
+      <w:r>
+        <w:t xml:space="preserve">takes the </w:t>
+      </w:r>
+      <w:proofErr w:type="spellStart"/>
+      <w:r>
+        <w:t>dataspace</w:t>
+      </w:r>
+      <w:proofErr w:type="spellEnd"/>
+      <w:r>
+        <w:t xml:space="preserve"> identifier</w:t>
+      </w:r>
+      <w:r>
+        <w:t xml:space="preserve">, </w:t>
+      </w:r>
+      <w:proofErr w:type="spellStart"/>
+      <w:r>
+        <w:rPr>
+          <w:rFonts w:ascii="Consolas" w:hAnsi="Consolas"/>
+          <w:sz w:val="22"/>
+        </w:rPr>
+        <w:t>space</w:t>
+      </w:r>
+      <w:r>
+        <w:rPr>
+          <w:rFonts w:ascii="Consolas" w:hAnsi="Consolas"/>
+          <w:sz w:val="22"/>
+        </w:rPr>
+        <w:t>_id</w:t>
+      </w:r>
+      <w:proofErr w:type="spellEnd"/>
+      <w:r>
+        <w:rPr>
+          <w:rFonts w:ascii="Consolas" w:hAnsi="Consolas"/>
+          <w:sz w:val="22"/>
+        </w:rPr>
+        <w:t xml:space="preserve">, </w:t>
+      </w:r>
+      <w:r>
+        <w:rPr>
+          <w:szCs w:val="24"/>
+        </w:rPr>
+        <w:t xml:space="preserve">and </w:t>
+      </w:r>
+      <w:r>
+        <w:t xml:space="preserve">retrieves the </w:t>
+      </w:r>
+      <w:r>
+        <w:t xml:space="preserve">values of </w:t>
+      </w:r>
+      <w:r>
+        <w:rPr>
+          <w:rFonts w:ascii="Consolas" w:hAnsi="Consolas"/>
+          <w:sz w:val="22"/>
+        </w:rPr>
+        <w:t>start</w:t>
+      </w:r>
+      <w:r>
+        <w:rPr>
+          <w:rFonts w:ascii="Consolas" w:hAnsi="Consolas"/>
+          <w:sz w:val="22"/>
+        </w:rPr>
+        <w:t xml:space="preserve">, </w:t>
+      </w:r>
+      <w:r>
+        <w:rPr>
+          <w:rFonts w:ascii="Consolas" w:hAnsi="Consolas"/>
+          <w:sz w:val="22"/>
+        </w:rPr>
+        <w:t>stride</w:t>
+      </w:r>
+      <w:r>
+        <w:rPr>
+          <w:rFonts w:ascii="Consolas" w:hAnsi="Consolas"/>
+          <w:sz w:val="22"/>
+        </w:rPr>
+        <w:t xml:space="preserve">, </w:t>
+      </w:r>
+      <w:r>
+        <w:rPr>
+          <w:rFonts w:ascii="Consolas" w:hAnsi="Consolas"/>
+          <w:sz w:val="22"/>
+        </w:rPr>
+        <w:t>count</w:t>
+      </w:r>
+      <w:r>
+        <w:rPr>
+          <w:rFonts w:ascii="Consolas" w:hAnsi="Consolas"/>
+          <w:sz w:val="22"/>
+        </w:rPr>
+        <w:t xml:space="preserve">, </w:t>
+      </w:r>
+      <w:r>
+        <w:rPr>
+          <w:szCs w:val="24"/>
+        </w:rPr>
+        <w:t>and</w:t>
+      </w:r>
+      <w:r>
+        <w:rPr>
+          <w:rFonts w:ascii="Consolas" w:hAnsi="Consolas"/>
+          <w:sz w:val="22"/>
+        </w:rPr>
+        <w:t xml:space="preserve"> </w:t>
+      </w:r>
+      <w:r>
+        <w:rPr>
+          <w:rFonts w:ascii="Consolas" w:hAnsi="Consolas"/>
+          <w:sz w:val="22"/>
+        </w:rPr>
+        <w:t>block</w:t>
+      </w:r>
+      <w:r>
+        <w:rPr>
+          <w:rFonts w:ascii="Consolas" w:hAnsi="Consolas"/>
+          <w:sz w:val="22"/>
+        </w:rPr>
+        <w:t xml:space="preserve"> for </w:t>
+      </w:r>
+      <w:r>
+        <w:rPr>
+          <w:rFonts w:cs="Menlo Regular"/>
+          <w:szCs w:val="24"/>
+        </w:rPr>
+        <w:t xml:space="preserve">the </w:t>
+      </w:r>
+      <w:r>
+        <w:rPr>
+          <w:rFonts w:cs="Menlo Regular"/>
+          <w:szCs w:val="24"/>
+        </w:rPr>
+        <w:t xml:space="preserve">regular </w:t>
+      </w:r>
+      <w:proofErr w:type="spellStart"/>
+      <w:r>
+        <w:rPr>
+          <w:rFonts w:cs="Menlo Regular"/>
+          <w:szCs w:val="24"/>
+        </w:rPr>
+        <w:t>hyperslab</w:t>
+      </w:r>
+      <w:proofErr w:type="spellEnd"/>
+      <w:r>
+        <w:rPr>
+          <w:rFonts w:cs="Menlo Regular"/>
+          <w:szCs w:val="24"/>
+        </w:rPr>
+        <w:t xml:space="preserve"> </w:t>
+      </w:r>
+      <w:r>
+        <w:rPr>
+          <w:rFonts w:cs="Menlo Regular"/>
+          <w:szCs w:val="24"/>
+        </w:rPr>
+        <w:t>selection</w:t>
+      </w:r>
+      <w:r>
+        <w:rPr>
+          <w:rFonts w:ascii="Consolas" w:hAnsi="Consolas"/>
+          <w:sz w:val="22"/>
+        </w:rPr>
+        <w:t>.</w:t>
+      </w:r>
+    </w:p>
+    <w:p>
+      <w:pPr>
+        <w:spacing w:after="0"/>
+        <w:ind w:left="720"/>
+        <w:rPr>
+          <w:rFonts w:ascii="Consolas" w:hAnsi="Consolas"/>
+          <w:sz w:val="22"/>
+        </w:rPr>
+      </w:pPr>
+    </w:p>
+    <w:p>
+      <w:pPr>
+        <w:spacing w:after="0"/>
+        <w:rPr>
+          <w:b/>
+        </w:rPr>
+      </w:pPr>
+      <w:r>
+        <w:rPr>
+          <w:b/>
+        </w:rPr>
+        <w:t>Note</w:t>
+      </w:r>
+      <w:r>
+        <w:rPr>
+          <w:b/>
+        </w:rPr>
+        <w:t>:</w:t>
+      </w:r>
+    </w:p>
+    <w:p>
+      <w:pPr>
+        <w:widowControl w:val="0"/>
+        <w:tabs>
+          <w:tab w:val="left" w:pos="560"/>
+          <w:tab w:val="left" w:pos="1120"/>
+          <w:tab w:val="left" w:pos="1680"/>
+          <w:tab w:val="left" w:pos="2240"/>
+          <w:tab w:val="left" w:pos="2800"/>
+          <w:tab w:val="left" w:pos="3360"/>
+          <w:tab w:val="left" w:pos="3920"/>
+          <w:tab w:val="left" w:pos="4480"/>
+          <w:tab w:val="left" w:pos="5040"/>
+          <w:tab w:val="left" w:pos="5600"/>
+          <w:tab w:val="left" w:pos="6160"/>
+          <w:tab w:val="left" w:pos="6720"/>
+        </w:tabs>
+        <w:autoSpaceDE w:val="0"/>
+        <w:autoSpaceDN w:val="0"/>
+        <w:adjustRightInd w:val="0"/>
+        <w:spacing w:after="0"/>
+        <w:ind w:left="560"/>
+        <w:jc w:val="left"/>
+        <w:rPr>
+          <w:rFonts w:cs="Menlo Regular"/>
+          <w:szCs w:val="24"/>
+        </w:rPr>
+      </w:pPr>
+      <w:r>
+        <w:rPr>
+          <w:rFonts w:cs="Menlo Regular"/>
+          <w:szCs w:val="24"/>
+        </w:rPr>
+        <w:t xml:space="preserve">Note that if a </w:t>
+      </w:r>
+      <w:proofErr w:type="spellStart"/>
+      <w:r>
+        <w:rPr>
+          <w:rFonts w:cs="Menlo Regular"/>
+          <w:szCs w:val="24"/>
+        </w:rPr>
+        <w:t>hyperslab</w:t>
+      </w:r>
+      <w:proofErr w:type="spellEnd"/>
+      <w:r>
+        <w:rPr>
+          <w:rFonts w:cs="Menlo Regular"/>
+          <w:szCs w:val="24"/>
+        </w:rPr>
+        <w:t xml:space="preserve"> </w:t>
+      </w:r>
+      <w:r>
+        <w:rPr>
+          <w:rFonts w:cs="Menlo Regular"/>
+          <w:szCs w:val="24"/>
+        </w:rPr>
+        <w:t xml:space="preserve">selection </w:t>
+      </w:r>
+      <w:r>
+        <w:rPr>
+          <w:rFonts w:cs="Menlo Regular"/>
+          <w:szCs w:val="24"/>
+        </w:rPr>
+        <w:t>is originally regular, then becomes irregular</w:t>
+      </w:r>
+      <w:r>
+        <w:rPr>
+          <w:rFonts w:cs="Menlo Regular"/>
+          <w:szCs w:val="24"/>
+        </w:rPr>
+        <w:t xml:space="preserve"> </w:t>
+      </w:r>
+      <w:r>
+        <w:rPr>
+          <w:rFonts w:cs="Menlo Regular"/>
+          <w:szCs w:val="24"/>
+        </w:rPr>
+        <w:t>through selection operations, and then becomes regular again, the new</w:t>
+      </w:r>
+      <w:r>
+        <w:rPr>
+          <w:rFonts w:cs="Menlo Regular"/>
+          <w:szCs w:val="24"/>
+        </w:rPr>
+        <w:t xml:space="preserve"> </w:t>
+      </w:r>
+      <w:r>
+        <w:rPr>
+          <w:rFonts w:cs="Menlo Regular"/>
+          <w:szCs w:val="24"/>
+        </w:rPr>
+        <w:t>final regular selection may be equ</w:t>
+      </w:r>
+      <w:r>
+        <w:rPr>
+          <w:rFonts w:cs="Menlo Regular"/>
+          <w:szCs w:val="24"/>
+        </w:rPr>
+        <w:t xml:space="preserve">ivalent but not identical to the </w:t>
+      </w:r>
+      <w:r>
+        <w:rPr>
+          <w:rFonts w:cs="Menlo Regular"/>
+          <w:szCs w:val="24"/>
+        </w:rPr>
+        <w:t>original regular selection.</w:t>
+      </w:r>
+    </w:p>
+    <w:p>
+      <w:pPr>
+        <w:spacing w:after="0"/>
+        <w:ind w:left="560"/>
+        <w:rPr>
+          <w:szCs w:val="24"/>
+        </w:rPr>
+      </w:pPr>
+    </w:p>
+    <w:p>
+      <w:pPr>
+        <w:spacing w:after="0"/>
+        <w:rPr>
+          <w:b/>
+        </w:rPr>
+      </w:pPr>
+      <w:r>
+        <w:rPr>
+          <w:b/>
+        </w:rPr>
+        <w:t>Parameters:</w:t>
+      </w:r>
+    </w:p>
+    <w:p>
+      <w:pPr>
+        <w:spacing w:after="0"/>
+        <w:ind w:firstLine="720"/>
+        <w:rPr>
+          <w:rFonts w:ascii="Times New Roman" w:hAnsi="Times New Roman"/>
+        </w:rPr>
+      </w:pPr>
+    </w:p>
+    <w:tbl>
+      <w:tblPr>
+        <w:tblStyle w:val="TableGrid"/>
+        <w:tblW w:w="0" w:type="auto"/>
+        <w:tblInd w:w="720" w:type="dxa"/>
+        <w:tblBorders>
+          <w:top w:val="none" w:sz="0" w:space="0" w:color="auto"/>
+          <w:left w:val="none" w:sz="0" w:space="0" w:color="auto"/>
+          <w:bottom w:val="none" w:sz="0" w:space="0" w:color="auto"/>
+          <w:right w:val="none" w:sz="0" w:space="0" w:color="auto"/>
+          <w:insideH w:val="none" w:sz="0" w:space="0" w:color="auto"/>
+          <w:insideV w:val="none" w:sz="0" w:space="0" w:color="auto"/>
+        </w:tblBorders>
+        <w:tblLook w:val="04A0" w:firstRow="1" w:lastRow="0" w:firstColumn="1" w:lastColumn="0" w:noHBand="0" w:noVBand="1"/>
+      </w:tblPr>
+      <w:tblGrid>
+        <w:gridCol w:w="2088"/>
+        <w:gridCol w:w="450"/>
+        <w:gridCol w:w="6894"/>
+      </w:tblGrid>
+      <w:tr>
+        <w:tc>
+          <w:tcPr>
+            <w:tcW w:w="2088" w:type="dxa"/>
+          </w:tcPr>
+          <w:p>
+            <w:pPr>
+              <w:jc w:val="left"/>
+              <w:rPr>
+                <w:i/>
+                <w:szCs w:val="24"/>
+              </w:rPr>
+            </w:pPr>
+            <w:proofErr w:type="spellStart"/>
+            <w:proofErr w:type="gramStart"/>
+            <w:r>
+              <w:rPr>
+                <w:rFonts w:ascii="Times New Roman" w:hAnsi="Times New Roman"/>
+                <w:i/>
+              </w:rPr>
+              <w:t>hid</w:t>
+            </w:r>
+            <w:proofErr w:type="gramEnd"/>
+            <w:r>
+              <w:rPr>
+                <w:rFonts w:ascii="Times New Roman" w:hAnsi="Times New Roman"/>
+                <w:i/>
+              </w:rPr>
+              <w:t>_t</w:t>
+            </w:r>
+            <w:proofErr w:type="spellEnd"/>
+            <w:r>
+              <w:rPr>
+                <w:rFonts w:ascii="Times New Roman" w:hAnsi="Times New Roman"/>
+              </w:rPr>
+              <w:t xml:space="preserve"> </w:t>
+            </w:r>
+            <w:proofErr w:type="spellStart"/>
+            <w:r>
+              <w:rPr>
+                <w:rFonts w:ascii="Consolas" w:hAnsi="Consolas"/>
+                <w:sz w:val="22"/>
+              </w:rPr>
+              <w:t>space</w:t>
+            </w:r>
+            <w:r>
+              <w:rPr>
+                <w:rFonts w:ascii="Consolas" w:hAnsi="Consolas"/>
+                <w:sz w:val="22"/>
+              </w:rPr>
+              <w:t>_id</w:t>
+            </w:r>
+            <w:proofErr w:type="spellEnd"/>
+          </w:p>
+        </w:tc>
+        <w:tc>
+          <w:tcPr>
+            <w:tcW w:w="450" w:type="dxa"/>
+          </w:tcPr>
+          <w:p>
+            <w:pPr>
+              <w:jc w:val="left"/>
+              <w:rPr>
+                <w:i/>
+                <w:szCs w:val="24"/>
+              </w:rPr>
+            </w:pPr>
+            <w:r>
+              <w:rPr>
+                <w:i/>
+                <w:szCs w:val="24"/>
+              </w:rPr>
+              <w:t>-</w:t>
+            </w:r>
+          </w:p>
+        </w:tc>
+        <w:tc>
+          <w:tcPr>
+            <w:tcW w:w="6894" w:type="dxa"/>
+          </w:tcPr>
+          <w:p>
+            <w:pPr>
+              <w:jc w:val="left"/>
+              <w:rPr>
+                <w:i/>
+                <w:szCs w:val="24"/>
+              </w:rPr>
+            </w:pPr>
+            <w:r>
+              <w:rPr>
+                <w:szCs w:val="24"/>
+              </w:rPr>
+              <w:t xml:space="preserve">IN: </w:t>
+            </w:r>
+            <w:r>
+              <w:rPr>
+                <w:szCs w:val="24"/>
+              </w:rPr>
+              <w:t xml:space="preserve">The </w:t>
+            </w:r>
+            <w:r>
+              <w:rPr>
+                <w:szCs w:val="24"/>
+              </w:rPr>
+              <w:t xml:space="preserve">identifier of the </w:t>
+            </w:r>
+            <w:proofErr w:type="spellStart"/>
+            <w:r>
+              <w:rPr>
+                <w:szCs w:val="24"/>
+              </w:rPr>
+              <w:t>dataspace</w:t>
+            </w:r>
+            <w:proofErr w:type="spellEnd"/>
+            <w:r>
+              <w:rPr>
+                <w:szCs w:val="24"/>
+              </w:rPr>
+              <w:t>.</w:t>
+            </w:r>
+          </w:p>
+        </w:tc>
+      </w:tr>
+      <w:tr>
+        <w:tc>
+          <w:tcPr>
+            <w:tcW w:w="2088" w:type="dxa"/>
+          </w:tcPr>
+          <w:p>
+            <w:pPr>
+              <w:jc w:val="left"/>
+              <w:rPr>
+                <w:rFonts w:ascii="Times New Roman" w:hAnsi="Times New Roman"/>
+                <w:i/>
+              </w:rPr>
+            </w:pPr>
+            <w:proofErr w:type="spellStart"/>
+            <w:proofErr w:type="gramStart"/>
+            <w:r>
+              <w:rPr>
+                <w:rFonts w:ascii="Times New Roman" w:hAnsi="Times New Roman"/>
+                <w:i/>
+              </w:rPr>
+              <w:t>h</w:t>
+            </w:r>
+            <w:r>
+              <w:rPr>
+                <w:rFonts w:ascii="Times New Roman" w:hAnsi="Times New Roman"/>
+                <w:i/>
+              </w:rPr>
+              <w:t>size</w:t>
+            </w:r>
+            <w:proofErr w:type="gramEnd"/>
+            <w:r>
+              <w:rPr>
+                <w:rFonts w:ascii="Times New Roman" w:hAnsi="Times New Roman"/>
+                <w:i/>
+              </w:rPr>
+              <w:t>_t</w:t>
+            </w:r>
+            <w:proofErr w:type="spellEnd"/>
+            <w:r>
+              <w:rPr>
+                <w:rFonts w:ascii="Times New Roman" w:hAnsi="Times New Roman"/>
+              </w:rPr>
+              <w:t xml:space="preserve"> </w:t>
+            </w:r>
+            <w:r>
+              <w:rPr>
+                <w:rFonts w:ascii="Consolas" w:hAnsi="Consolas"/>
+                <w:sz w:val="22"/>
+              </w:rPr>
+              <w:t>start[]</w:t>
+            </w:r>
+          </w:p>
+        </w:tc>
+        <w:tc>
+          <w:tcPr>
+            <w:tcW w:w="450" w:type="dxa"/>
+          </w:tcPr>
+          <w:p>
+            <w:pPr>
+              <w:jc w:val="left"/>
+              <w:rPr>
+                <w:szCs w:val="24"/>
+              </w:rPr>
+            </w:pPr>
+            <w:r>
+              <w:rPr>
+                <w:szCs w:val="24"/>
+              </w:rPr>
+              <w:t>-</w:t>
+            </w:r>
+          </w:p>
+        </w:tc>
+        <w:tc>
+          <w:tcPr>
+            <w:tcW w:w="6894" w:type="dxa"/>
+          </w:tcPr>
+          <w:p>
+            <w:pPr>
+              <w:jc w:val="left"/>
+              <w:rPr>
+                <w:szCs w:val="24"/>
+              </w:rPr>
+            </w:pPr>
+            <w:r>
+              <w:rPr>
+                <w:szCs w:val="24"/>
+              </w:rPr>
+              <w:t>OUT</w:t>
+            </w:r>
+            <w:r>
+              <w:rPr>
+                <w:szCs w:val="24"/>
+              </w:rPr>
+              <w:t xml:space="preserve">: </w:t>
+            </w:r>
+            <w:r>
+              <w:rPr>
+                <w:szCs w:val="24"/>
+              </w:rPr>
+              <w:t xml:space="preserve">Offset of start of a regular </w:t>
+            </w:r>
+            <w:proofErr w:type="spellStart"/>
+            <w:r>
+              <w:rPr>
+                <w:szCs w:val="24"/>
+              </w:rPr>
+              <w:t>hyperslab</w:t>
+            </w:r>
+            <w:proofErr w:type="spellEnd"/>
+            <w:r>
+              <w:rPr>
+                <w:szCs w:val="24"/>
+              </w:rPr>
+              <w:t>.</w:t>
+            </w:r>
+          </w:p>
+        </w:tc>
+      </w:tr>
+      <w:tr>
+        <w:tc>
+          <w:tcPr>
+            <w:tcW w:w="2088" w:type="dxa"/>
+          </w:tcPr>
+          <w:p>
+            <w:pPr>
+              <w:jc w:val="left"/>
+              <w:rPr>
+                <w:rFonts w:ascii="Times New Roman" w:hAnsi="Times New Roman"/>
+                <w:i/>
+              </w:rPr>
+            </w:pPr>
+            <w:proofErr w:type="spellStart"/>
+            <w:proofErr w:type="gramStart"/>
+            <w:r>
+              <w:rPr>
+                <w:rFonts w:ascii="Times New Roman" w:hAnsi="Times New Roman"/>
+                <w:i/>
+              </w:rPr>
+              <w:t>hsize</w:t>
+            </w:r>
+            <w:proofErr w:type="gramEnd"/>
+            <w:r>
+              <w:rPr>
+                <w:rFonts w:ascii="Times New Roman" w:hAnsi="Times New Roman"/>
+                <w:i/>
+              </w:rPr>
+              <w:t>_t</w:t>
+            </w:r>
+            <w:proofErr w:type="spellEnd"/>
+            <w:r>
+              <w:rPr>
+                <w:rFonts w:ascii="Times New Roman" w:hAnsi="Times New Roman"/>
+              </w:rPr>
+              <w:t xml:space="preserve"> </w:t>
+            </w:r>
+            <w:r>
+              <w:rPr>
+                <w:rFonts w:ascii="Consolas" w:hAnsi="Consolas"/>
+                <w:sz w:val="22"/>
+              </w:rPr>
+              <w:t>stride</w:t>
+            </w:r>
+            <w:r>
+              <w:rPr>
+                <w:rFonts w:ascii="Consolas" w:hAnsi="Consolas"/>
+                <w:sz w:val="22"/>
+              </w:rPr>
+              <w:t>[]</w:t>
+            </w:r>
+          </w:p>
+        </w:tc>
+        <w:tc>
+          <w:tcPr>
+            <w:tcW w:w="450" w:type="dxa"/>
+          </w:tcPr>
+          <w:p>
+            <w:pPr>
+              <w:jc w:val="left"/>
+              <w:rPr>
+                <w:szCs w:val="24"/>
+              </w:rPr>
+            </w:pPr>
+            <w:r>
+              <w:rPr>
+                <w:szCs w:val="24"/>
+              </w:rPr>
+              <w:t>-</w:t>
+            </w:r>
+          </w:p>
+        </w:tc>
+        <w:tc>
+          <w:tcPr>
+            <w:tcW w:w="6894" w:type="dxa"/>
+          </w:tcPr>
+          <w:p>
+            <w:pPr>
+              <w:jc w:val="left"/>
+              <w:rPr>
+                <w:szCs w:val="24"/>
+              </w:rPr>
+            </w:pPr>
+            <w:r>
+              <w:rPr>
+                <w:szCs w:val="24"/>
+              </w:rPr>
+              <w:t xml:space="preserve">OUT: </w:t>
+            </w:r>
+            <w:r>
+              <w:rPr>
+                <w:szCs w:val="24"/>
+              </w:rPr>
+              <w:t xml:space="preserve">Stride </w:t>
+            </w:r>
+            <w:r>
+              <w:rPr>
+                <w:szCs w:val="24"/>
+              </w:rPr>
+              <w:t xml:space="preserve">of </w:t>
+            </w:r>
+            <w:r>
+              <w:rPr>
+                <w:szCs w:val="24"/>
+              </w:rPr>
+              <w:t>the</w:t>
+            </w:r>
+            <w:r>
+              <w:rPr>
+                <w:szCs w:val="24"/>
+              </w:rPr>
+              <w:t xml:space="preserve"> regular </w:t>
+            </w:r>
+            <w:proofErr w:type="spellStart"/>
+            <w:r>
+              <w:rPr>
+                <w:szCs w:val="24"/>
+              </w:rPr>
+              <w:t>hyperslab</w:t>
+            </w:r>
+            <w:proofErr w:type="spellEnd"/>
+            <w:r>
+              <w:rPr>
+                <w:szCs w:val="24"/>
+              </w:rPr>
+              <w:t>.</w:t>
+            </w:r>
+          </w:p>
+        </w:tc>
+      </w:tr>
+      <w:tr>
+        <w:tc>
+          <w:tcPr>
+            <w:tcW w:w="2088" w:type="dxa"/>
+          </w:tcPr>
+          <w:p>
+            <w:pPr>
+              <w:jc w:val="left"/>
+              <w:rPr>
+                <w:rFonts w:ascii="Times New Roman" w:hAnsi="Times New Roman"/>
+                <w:i/>
+              </w:rPr>
+            </w:pPr>
+            <w:proofErr w:type="spellStart"/>
+            <w:proofErr w:type="gramStart"/>
+            <w:r>
+              <w:rPr>
+                <w:rFonts w:ascii="Times New Roman" w:hAnsi="Times New Roman"/>
+                <w:i/>
+              </w:rPr>
+              <w:t>hsize</w:t>
+            </w:r>
+            <w:proofErr w:type="gramEnd"/>
+            <w:r>
+              <w:rPr>
+                <w:rFonts w:ascii="Times New Roman" w:hAnsi="Times New Roman"/>
+                <w:i/>
+              </w:rPr>
+              <w:t>_t</w:t>
+            </w:r>
+            <w:proofErr w:type="spellEnd"/>
+            <w:r>
+              <w:rPr>
+                <w:rFonts w:ascii="Times New Roman" w:hAnsi="Times New Roman"/>
+              </w:rPr>
+              <w:t xml:space="preserve"> </w:t>
+            </w:r>
+            <w:r>
+              <w:rPr>
+                <w:rFonts w:ascii="Consolas" w:hAnsi="Consolas"/>
+                <w:sz w:val="22"/>
+              </w:rPr>
+              <w:t>count</w:t>
+            </w:r>
+            <w:r>
+              <w:rPr>
+                <w:rFonts w:ascii="Consolas" w:hAnsi="Consolas"/>
+                <w:sz w:val="22"/>
+              </w:rPr>
+              <w:t>[]</w:t>
+            </w:r>
+          </w:p>
+        </w:tc>
+        <w:tc>
+          <w:tcPr>
+            <w:tcW w:w="450" w:type="dxa"/>
+          </w:tcPr>
+          <w:p>
+            <w:pPr>
+              <w:jc w:val="left"/>
+              <w:rPr>
+                <w:szCs w:val="24"/>
+              </w:rPr>
+            </w:pPr>
+            <w:r>
+              <w:rPr>
+                <w:szCs w:val="24"/>
+              </w:rPr>
+              <w:t>-</w:t>
+            </w:r>
+          </w:p>
+        </w:tc>
+        <w:tc>
+          <w:tcPr>
+            <w:tcW w:w="6894" w:type="dxa"/>
+          </w:tcPr>
+          <w:p>
+            <w:pPr>
+              <w:jc w:val="left"/>
+              <w:rPr>
+                <w:szCs w:val="24"/>
+              </w:rPr>
+            </w:pPr>
+            <w:r>
+              <w:rPr>
+                <w:szCs w:val="24"/>
+              </w:rPr>
+              <w:t xml:space="preserve">OUT: </w:t>
+            </w:r>
+            <w:r>
+              <w:rPr>
+                <w:szCs w:val="24"/>
+              </w:rPr>
+              <w:t>Number of blocks in</w:t>
+            </w:r>
+            <w:r>
+              <w:rPr>
+                <w:szCs w:val="24"/>
+              </w:rPr>
+              <w:t xml:space="preserve"> </w:t>
+            </w:r>
+            <w:r>
+              <w:rPr>
+                <w:szCs w:val="24"/>
+              </w:rPr>
+              <w:t>the</w:t>
+            </w:r>
+            <w:r>
+              <w:rPr>
+                <w:szCs w:val="24"/>
+              </w:rPr>
+              <w:t xml:space="preserve"> regular </w:t>
+            </w:r>
+            <w:proofErr w:type="spellStart"/>
+            <w:r>
+              <w:rPr>
+                <w:szCs w:val="24"/>
+              </w:rPr>
+              <w:t>hyperslab</w:t>
+            </w:r>
+            <w:proofErr w:type="spellEnd"/>
+            <w:r>
+              <w:rPr>
+                <w:szCs w:val="24"/>
+              </w:rPr>
+              <w:t>.</w:t>
+            </w:r>
+          </w:p>
+        </w:tc>
+      </w:tr>
+      <w:tr>
+        <w:tc>
+          <w:tcPr>
+            <w:tcW w:w="2088" w:type="dxa"/>
+          </w:tcPr>
+          <w:p>
+            <w:pPr>
+              <w:jc w:val="left"/>
+              <w:rPr>
+                <w:rFonts w:ascii="Times New Roman" w:hAnsi="Times New Roman"/>
+                <w:i/>
+              </w:rPr>
+            </w:pPr>
+            <w:proofErr w:type="spellStart"/>
+            <w:proofErr w:type="gramStart"/>
+            <w:r>
+              <w:rPr>
+                <w:rFonts w:ascii="Times New Roman" w:hAnsi="Times New Roman"/>
+                <w:i/>
+              </w:rPr>
+              <w:t>hsize</w:t>
+            </w:r>
+            <w:proofErr w:type="gramEnd"/>
+            <w:r>
+              <w:rPr>
+                <w:rFonts w:ascii="Times New Roman" w:hAnsi="Times New Roman"/>
+                <w:i/>
+              </w:rPr>
+              <w:t>_t</w:t>
+            </w:r>
+            <w:proofErr w:type="spellEnd"/>
+            <w:r>
+              <w:rPr>
+                <w:rFonts w:ascii="Times New Roman" w:hAnsi="Times New Roman"/>
+              </w:rPr>
+              <w:t xml:space="preserve"> </w:t>
+            </w:r>
+            <w:r>
+              <w:rPr>
+                <w:rFonts w:ascii="Consolas" w:hAnsi="Consolas"/>
+                <w:sz w:val="22"/>
+              </w:rPr>
+              <w:t>block</w:t>
+            </w:r>
+            <w:r>
+              <w:rPr>
+                <w:rFonts w:ascii="Consolas" w:hAnsi="Consolas"/>
+                <w:sz w:val="22"/>
+              </w:rPr>
+              <w:t>[]</w:t>
+            </w:r>
+          </w:p>
+        </w:tc>
+        <w:tc>
+          <w:tcPr>
+            <w:tcW w:w="450" w:type="dxa"/>
+          </w:tcPr>
+          <w:p>
+            <w:pPr>
+              <w:jc w:val="left"/>
+              <w:rPr>
+                <w:szCs w:val="24"/>
+              </w:rPr>
+            </w:pPr>
+            <w:r>
+              <w:rPr>
+                <w:szCs w:val="24"/>
+              </w:rPr>
+              <w:t>-</w:t>
+            </w:r>
+          </w:p>
+        </w:tc>
+        <w:tc>
+          <w:tcPr>
+            <w:tcW w:w="6894" w:type="dxa"/>
+          </w:tcPr>
+          <w:p>
+            <w:pPr>
+              <w:jc w:val="left"/>
+              <w:rPr>
+                <w:szCs w:val="24"/>
+              </w:rPr>
+            </w:pPr>
+            <w:r>
+              <w:rPr>
+                <w:szCs w:val="24"/>
+              </w:rPr>
+              <w:t xml:space="preserve">OUT: </w:t>
+            </w:r>
+            <w:r>
+              <w:rPr>
+                <w:szCs w:val="24"/>
+              </w:rPr>
+              <w:t>Size of block in</w:t>
+            </w:r>
+            <w:r>
+              <w:rPr>
+                <w:szCs w:val="24"/>
+              </w:rPr>
+              <w:t xml:space="preserve"> </w:t>
+            </w:r>
+            <w:r>
+              <w:rPr>
+                <w:szCs w:val="24"/>
+              </w:rPr>
+              <w:t>the</w:t>
+            </w:r>
+            <w:r>
+              <w:rPr>
+                <w:szCs w:val="24"/>
+              </w:rPr>
+              <w:t xml:space="preserve"> regular </w:t>
+            </w:r>
+            <w:proofErr w:type="spellStart"/>
+            <w:r>
+              <w:rPr>
+                <w:szCs w:val="24"/>
+              </w:rPr>
+              <w:t>hyperslab</w:t>
+            </w:r>
+            <w:proofErr w:type="spellEnd"/>
+            <w:r>
+              <w:rPr>
+                <w:szCs w:val="24"/>
+              </w:rPr>
+              <w:t>.</w:t>
+            </w:r>
+          </w:p>
+        </w:tc>
+      </w:tr>
+    </w:tbl>
+    <w:p>
+      <w:pPr>
+        <w:spacing w:after="0"/>
+        <w:rPr>
+          <w:rFonts w:ascii="Times New Roman" w:hAnsi="Times New Roman"/>
+        </w:rPr>
+      </w:pPr>
+    </w:p>
+    <w:p>
+      <w:pPr>
+        <w:spacing w:after="0"/>
+        <w:rPr>
+          <w:b/>
+        </w:rPr>
+      </w:pPr>
+      <w:r>
+        <w:rPr>
+          <w:b/>
+        </w:rPr>
+        <w:t>Returns:</w:t>
+      </w:r>
+    </w:p>
+    <w:p>
+      <w:pPr>
+        <w:spacing w:after="0"/>
+        <w:ind w:firstLine="720"/>
+        <w:rPr>
+          <w:rFonts w:eastAsia="Times New Roman" w:cs="Times New Roman"/>
+        </w:rPr>
+      </w:pPr>
+      <w:r>
+        <w:rPr>
+          <w:rFonts w:eastAsia="Times New Roman" w:cs="Times New Roman"/>
+        </w:rPr>
+        <w:t xml:space="preserve">Returns the </w:t>
+      </w:r>
+      <w:r>
+        <w:rPr>
+          <w:rFonts w:eastAsia="Times New Roman" w:cs="Times New Roman"/>
+        </w:rPr>
+        <w:t>non-negative value</w:t>
+      </w:r>
+      <w:r>
+        <w:rPr>
+          <w:rFonts w:eastAsia="Times New Roman" w:cs="Times New Roman"/>
+        </w:rPr>
+        <w:t xml:space="preserve"> if successful, otherwise returns a negative value.</w:t>
+      </w:r>
+    </w:p>
+    <w:p/>
+    <w:p>
+      <w:pPr>
+        <w:spacing w:after="0"/>
+        <w:jc w:val="left"/>
+        <w:rPr>
           <w:rFonts w:ascii="Consolas" w:eastAsiaTheme="majorEastAsia" w:hAnsi="Consolas" w:cstheme="majorBidi"/>
           <w:b/>
           <w:bCs/>
@@ -23687,12 +26573,12 @@
       <w:pPr>
         <w:pStyle w:val="Heading"/>
       </w:pPr>
-      <w:bookmarkStart w:id="13" w:name="_Toc286437174"/>
+      <w:bookmarkStart w:id="17" w:name="_Toc286925324"/>
       <w:r>
         <w:lastRenderedPageBreak/>
         <w:t>References:</w:t>
       </w:r>
-      <w:bookmarkEnd w:id="13"/>
+      <w:bookmarkEnd w:id="17"/>
     </w:p>
     <w:p>
       <w:pPr>
@@ -23702,7 +26588,7 @@
           <w:numId w:val="34"/>
         </w:numPr>
       </w:pPr>
-      <w:bookmarkStart w:id="14" w:name="_Ref285288535"/>
+      <w:bookmarkStart w:id="18" w:name="_Ref285288535"/>
       <w:r>
         <w:t xml:space="preserve">“RFC: </w:t>
       </w:r>
@@ -23712,7 +26598,7 @@
       <w:r>
         <w:t xml:space="preserve">DF5 Virtual Dataset”, The HDF Group, </w:t>
       </w:r>
-      <w:hyperlink r:id="rId10" w:history="1">
+      <w:hyperlink r:id="rId11" w:history="1">
         <w:r>
           <w:rPr>
             <w:rStyle w:val="Hyperlink"/>
@@ -23720,7 +26606,7 @@
           <w:t>https://confluence.hdfgroup.uiuc.edu/display/HDFExternal/HDF5+Virtual+Dataset</w:t>
         </w:r>
       </w:hyperlink>
-      <w:bookmarkEnd w:id="14"/>
+      <w:bookmarkEnd w:id="18"/>
       <w:r>
         <w:t xml:space="preserve"> </w:t>
       </w:r>
@@ -23734,11 +26620,11 @@
       <w:pPr>
         <w:pStyle w:val="Heading"/>
       </w:pPr>
-      <w:bookmarkStart w:id="15" w:name="_Toc286437175"/>
+      <w:bookmarkStart w:id="19" w:name="_Toc286925325"/>
       <w:r>
         <w:t>Revision History</w:t>
       </w:r>
-      <w:bookmarkEnd w:id="15"/>
+      <w:bookmarkEnd w:id="19"/>
       <w:r>
         <w:t xml:space="preserve"> </w:t>
       </w:r>
@@ -23843,13 +26729,35 @@
           </w:p>
         </w:tc>
       </w:tr>
+      <w:tr>
+        <w:tc>
+          <w:tcPr>
+            <w:tcW w:w="0" w:type="auto"/>
+          </w:tcPr>
+          <w:p>
+            <w:r>
+              <w:t>March 2, 2015</w:t>
+            </w:r>
+          </w:p>
+        </w:tc>
+        <w:tc>
+          <w:tcPr>
+            <w:tcW w:w="7956" w:type="dxa"/>
+          </w:tcPr>
+          <w:p>
+            <w:r>
+              <w:t>Version 4. Added section for the H5S* functions.</w:t>
+            </w:r>
+          </w:p>
+        </w:tc>
+      </w:tr>
     </w:tbl>
     <w:p/>
     <w:sectPr>
-      <w:headerReference w:type="default" r:id="rId11"/>
-      <w:footerReference w:type="default" r:id="rId12"/>
-      <w:headerReference w:type="first" r:id="rId13"/>
-      <w:footerReference w:type="first" r:id="rId14"/>
+      <w:headerReference w:type="default" r:id="rId12"/>
+      <w:footerReference w:type="default" r:id="rId13"/>
+      <w:headerReference w:type="first" r:id="rId14"/>
+      <w:footerReference w:type="first" r:id="rId15"/>
       <w:pgSz w:w="12240" w:h="15840" w:code="1"/>
       <w:pgMar w:top="1152" w:right="1152" w:bottom="1440" w:left="1152" w:header="432" w:footer="720" w:gutter="0"/>
       <w:cols w:space="720"/>
@@ -23967,7 +26875,7 @@
               <w:rPr>
                 <w:noProof/>
               </w:rPr>
-              <w:t>10</w:t>
+              <w:t>18</w:t>
             </w:r>
             <w:r>
               <w:rPr>
@@ -23983,7 +26891,7 @@
                 <w:rPr>
                   <w:noProof/>
                 </w:rPr>
-                <w:t>17</w:t>
+                <w:t>19</w:t>
               </w:r>
             </w:fldSimple>
           </w:p>
@@ -24098,7 +27006,7 @@
                 <w:rPr>
                   <w:noProof/>
                 </w:rPr>
-                <w:t>17</w:t>
+                <w:t>19</w:t>
               </w:r>
             </w:fldSimple>
           </w:p>
@@ -24135,7 +27043,10 @@
       <w:pStyle w:val="THGHeader"/>
     </w:pPr>
     <w:r>
-      <w:t>February 24, 2015</w:t>
+      <w:t>March 2</w:t>
+    </w:r>
+    <w:r>
+      <w:t>, 2015</w:t>
     </w:r>
     <w:r>
       <w:ptab w:relativeTo="margin" w:alignment="center" w:leader="none"/>
@@ -24144,7 +27055,7 @@
       <w:ptab w:relativeTo="margin" w:alignment="right" w:leader="none"/>
     </w:r>
     <w:r>
-      <w:t>RFC THG 2015-02-10.v3</w:t>
+      <w:t>RFC THG 2015-02-10.v4</w:t>
     </w:r>
   </w:p>
   <w:p>
@@ -24162,7 +27073,7 @@
       <w:pStyle w:val="THGHeader"/>
     </w:pPr>
     <w:r>
-      <w:t>February 24, 2015</w:t>
+      <w:t>March 2, 2015</w:t>
     </w:r>
     <w:r>
       <w:ptab w:relativeTo="margin" w:alignment="center" w:leader="none"/>
@@ -24171,7 +27082,7 @@
       <w:ptab w:relativeTo="margin" w:alignment="right" w:leader="none"/>
     </w:r>
     <w:r>
-      <w:t>RFC THG 2015-02-10.v3</w:t>
+      <w:t>RFC THG 2015-02-10.v4</w:t>
     </w:r>
   </w:p>
 </w:hdr>
@@ -27832,7 +30743,7 @@
 </file>
 
 <file path=customXml/itemProps1.xml><?xml version="1.0" encoding="utf-8"?>
-<ds:datastoreItem xmlns:ds="http://schemas.openxmlformats.org/officeDocument/2006/customXml" ds:itemID="{31FF3DE1-D858-6D40-ADAA-F1E7C721A5DE}">
+<ds:datastoreItem xmlns:ds="http://schemas.openxmlformats.org/officeDocument/2006/customXml" ds:itemID="{7F8A92EF-858D-6A43-AB2D-6F19FB2AD1C8}">
   <ds:schemaRefs>
     <ds:schemaRef ds:uri="http://schemas.openxmlformats.org/officeDocument/2006/bibliography"/>
   </ds:schemaRefs>

</xml_diff>